<commit_message>
melhorias na geração do documento
</commit_message>
<xml_diff>
--- a/templates_docx/modelo_acidente_trajeto.docx
+++ b/templates_docx/modelo_acidente_trajeto.docx
@@ -1198,188 +1198,6 @@
           <w:bCs/>
         </w:rPr>
       </w:pPr>
-      <w:r>
-        <w:rPr>
-          <w:noProof/>
-        </w:rPr>
-        <mc:AlternateContent>
-          <mc:Choice Requires="wps">
-            <w:drawing>
-              <wp:anchor distT="0" distB="0" distL="114300" distR="114300" simplePos="0" relativeHeight="251660288" behindDoc="0" locked="0" layoutInCell="1" allowOverlap="1" wp14:anchorId="34BFC037" wp14:editId="3B3DCD8E">
-                <wp:simplePos x="0" y="0"/>
-                <wp:positionH relativeFrom="column">
-                  <wp:posOffset>-414655</wp:posOffset>
-                </wp:positionH>
-                <wp:positionV relativeFrom="paragraph">
-                  <wp:posOffset>4385945</wp:posOffset>
-                </wp:positionV>
-                <wp:extent cx="361950" cy="219075"/>
-                <wp:effectExtent l="0" t="19050" r="38100" b="47625"/>
-                <wp:wrapNone/>
-                <wp:docPr id="32848356" name="Seta: para a Direita 2"/>
-                <wp:cNvGraphicFramePr/>
-                <a:graphic xmlns:a="http://schemas.openxmlformats.org/drawingml/2006/main">
-                  <a:graphicData uri="http://schemas.microsoft.com/office/word/2010/wordprocessingShape">
-                    <wps:wsp>
-                      <wps:cNvSpPr/>
-                      <wps:spPr>
-                        <a:xfrm>
-                          <a:off x="0" y="0"/>
-                          <a:ext cx="361950" cy="219075"/>
-                        </a:xfrm>
-                        <a:prstGeom prst="rightArrow">
-                          <a:avLst/>
-                        </a:prstGeom>
-                        <a:solidFill>
-                          <a:srgbClr val="FF0000"/>
-                        </a:solidFill>
-                        <a:ln>
-                          <a:solidFill>
-                            <a:srgbClr val="FF0000"/>
-                          </a:solidFill>
-                        </a:ln>
-                      </wps:spPr>
-                      <wps:style>
-                        <a:lnRef idx="2">
-                          <a:schemeClr val="accent1">
-                            <a:shade val="15000"/>
-                          </a:schemeClr>
-                        </a:lnRef>
-                        <a:fillRef idx="1">
-                          <a:schemeClr val="accent1"/>
-                        </a:fillRef>
-                        <a:effectRef idx="0">
-                          <a:schemeClr val="accent1"/>
-                        </a:effectRef>
-                        <a:fontRef idx="minor">
-                          <a:schemeClr val="lt1"/>
-                        </a:fontRef>
-                      </wps:style>
-                      <wps:bodyPr rot="0" spcFirstLastPara="0" vertOverflow="overflow" horzOverflow="overflow" vert="horz" wrap="square" lIns="91440" tIns="45720" rIns="91440" bIns="45720" numCol="1" spcCol="0" rtlCol="0" fromWordArt="0" anchor="ctr" anchorCtr="0" forceAA="0" compatLnSpc="1">
-                        <a:prstTxWarp prst="textNoShape">
-                          <a:avLst/>
-                        </a:prstTxWarp>
-                        <a:noAutofit/>
-                      </wps:bodyPr>
-                    </wps:wsp>
-                  </a:graphicData>
-                </a:graphic>
-              </wp:anchor>
-            </w:drawing>
-          </mc:Choice>
-          <mc:Fallback>
-            <w:pict>
-              <v:shapetype w14:anchorId="41BED96F" id="_x0000_t13" coordsize="21600,21600" o:spt="13" adj="16200,5400" path="m@0,l@0@1,0@1,0@2@0@2@0,21600,21600,10800xe">
-                <v:stroke joinstyle="miter"/>
-                <v:formulas>
-                  <v:f eqn="val #0"/>
-                  <v:f eqn="val #1"/>
-                  <v:f eqn="sum height 0 #1"/>
-                  <v:f eqn="sum 10800 0 #1"/>
-                  <v:f eqn="sum width 0 #0"/>
-                  <v:f eqn="prod @4 @3 10800"/>
-                  <v:f eqn="sum width 0 @5"/>
-                </v:formulas>
-                <v:path o:connecttype="custom" o:connectlocs="@0,0;0,10800;@0,21600;21600,10800" o:connectangles="270,180,90,0" textboxrect="0,@1,@6,@2"/>
-                <v:handles>
-                  <v:h position="#0,#1" xrange="0,21600" yrange="0,10800"/>
-                </v:handles>
-              </v:shapetype>
-              <v:shape id="Seta: para a Direita 2" o:spid="_x0000_s1026" type="#_x0000_t13" style="position:absolute;margin-left:-32.65pt;margin-top:345.35pt;width:28.5pt;height:17.25pt;z-index:251660288;visibility:visible;mso-wrap-style:square;mso-wrap-distance-left:9pt;mso-wrap-distance-top:0;mso-wrap-distance-right:9pt;mso-wrap-distance-bottom:0;mso-position-horizontal:absolute;mso-position-horizontal-relative:text;mso-position-vertical:absolute;mso-position-vertical-relative:text;v-text-anchor:middle" o:gfxdata="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" adj="15063" fillcolor="red" strokecolor="red" strokeweight="1pt"/>
-            </w:pict>
-          </mc:Fallback>
-        </mc:AlternateContent>
-      </w:r>
-      <w:r>
-        <w:rPr>
-          <w:noProof/>
-        </w:rPr>
-        <mc:AlternateContent>
-          <mc:Choice Requires="wps">
-            <w:drawing>
-              <wp:anchor distT="0" distB="0" distL="114300" distR="114300" simplePos="0" relativeHeight="251659264" behindDoc="0" locked="0" layoutInCell="1" allowOverlap="1" wp14:anchorId="4D0396AE" wp14:editId="1DB85FBD">
-                <wp:simplePos x="0" y="0"/>
-                <wp:positionH relativeFrom="column">
-                  <wp:posOffset>4566920</wp:posOffset>
-                </wp:positionH>
-                <wp:positionV relativeFrom="paragraph">
-                  <wp:posOffset>4385945</wp:posOffset>
-                </wp:positionV>
-                <wp:extent cx="390525" cy="219075"/>
-                <wp:effectExtent l="19050" t="19050" r="28575" b="47625"/>
-                <wp:wrapNone/>
-                <wp:docPr id="1180989975" name="Seta: para a Esquerda 1"/>
-                <wp:cNvGraphicFramePr/>
-                <a:graphic xmlns:a="http://schemas.openxmlformats.org/drawingml/2006/main">
-                  <a:graphicData uri="http://schemas.microsoft.com/office/word/2010/wordprocessingShape">
-                    <wps:wsp>
-                      <wps:cNvSpPr/>
-                      <wps:spPr>
-                        <a:xfrm>
-                          <a:off x="0" y="0"/>
-                          <a:ext cx="390525" cy="219075"/>
-                        </a:xfrm>
-                        <a:prstGeom prst="leftArrow">
-                          <a:avLst/>
-                        </a:prstGeom>
-                        <a:solidFill>
-                          <a:srgbClr val="FF0000"/>
-                        </a:solidFill>
-                        <a:ln>
-                          <a:solidFill>
-                            <a:srgbClr val="FF0000"/>
-                          </a:solidFill>
-                        </a:ln>
-                      </wps:spPr>
-                      <wps:style>
-                        <a:lnRef idx="2">
-                          <a:schemeClr val="accent1">
-                            <a:shade val="15000"/>
-                          </a:schemeClr>
-                        </a:lnRef>
-                        <a:fillRef idx="1">
-                          <a:schemeClr val="accent1"/>
-                        </a:fillRef>
-                        <a:effectRef idx="0">
-                          <a:schemeClr val="accent1"/>
-                        </a:effectRef>
-                        <a:fontRef idx="minor">
-                          <a:schemeClr val="lt1"/>
-                        </a:fontRef>
-                      </wps:style>
-                      <wps:bodyPr rot="0" spcFirstLastPara="0" vertOverflow="overflow" horzOverflow="overflow" vert="horz" wrap="square" lIns="91440" tIns="45720" rIns="91440" bIns="45720" numCol="1" spcCol="0" rtlCol="0" fromWordArt="0" anchor="ctr" anchorCtr="0" forceAA="0" compatLnSpc="1">
-                        <a:prstTxWarp prst="textNoShape">
-                          <a:avLst/>
-                        </a:prstTxWarp>
-                        <a:noAutofit/>
-                      </wps:bodyPr>
-                    </wps:wsp>
-                  </a:graphicData>
-                </a:graphic>
-              </wp:anchor>
-            </w:drawing>
-          </mc:Choice>
-          <mc:Fallback>
-            <w:pict>
-              <v:shapetype w14:anchorId="0E867857" id="_x0000_t66" coordsize="21600,21600" o:spt="66" adj="5400,5400" path="m@0,l@0@1,21600@1,21600@2@0@2@0,21600,,10800xe">
-                <v:stroke joinstyle="miter"/>
-                <v:formulas>
-                  <v:f eqn="val #0"/>
-                  <v:f eqn="val #1"/>
-                  <v:f eqn="sum 21600 0 #1"/>
-                  <v:f eqn="prod #0 #1 10800"/>
-                  <v:f eqn="sum #0 0 @3"/>
-                </v:formulas>
-                <v:path o:connecttype="custom" o:connectlocs="@0,0;0,10800;@0,21600;21600,10800" o:connectangles="270,180,90,0" textboxrect="@4,@1,21600,@2"/>
-                <v:handles>
-                  <v:h position="#0,#1" xrange="0,21600" yrange="0,10800"/>
-                </v:handles>
-              </v:shapetype>
-              <v:shape id="Seta: para a Esquerda 1" o:spid="_x0000_s1026" type="#_x0000_t66" style="position:absolute;margin-left:359.6pt;margin-top:345.35pt;width:30.75pt;height:17.25pt;z-index:251659264;visibility:visible;mso-wrap-style:square;mso-wrap-distance-left:9pt;mso-wrap-distance-top:0;mso-wrap-distance-right:9pt;mso-wrap-distance-bottom:0;mso-position-horizontal:absolute;mso-position-horizontal-relative:text;mso-position-vertical:absolute;mso-position-vertical-relative:text;v-text-anchor:middle" o:gfxdata="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" adj="6059" fillcolor="red" strokecolor="red" strokeweight="1pt"/>
-            </w:pict>
-          </mc:Fallback>
-        </mc:AlternateContent>
-      </w:r>
     </w:p>
     <w:p>
       <w:pPr>
@@ -1460,7 +1278,39 @@
           <w:b/>
           <w:bCs/>
         </w:rPr>
-        <w:t xml:space="preserve"> {{numero_beneficio}}</w:t>
+        <w:t xml:space="preserve"> {{</w:t>
+      </w:r>
+      <w:proofErr w:type="gramStart"/>
+      <w:r>
+        <w:rPr>
+          <w:b/>
+          <w:bCs/>
+        </w:rPr>
+        <w:t>numero</w:t>
+      </w:r>
+      <w:proofErr w:type="gramEnd"/>
+      <w:r>
+        <w:rPr>
+          <w:b/>
+          <w:bCs/>
+        </w:rPr>
+        <w:t>_</w:t>
+      </w:r>
+      <w:proofErr w:type="gramStart"/>
+      <w:r>
+        <w:rPr>
+          <w:b/>
+          <w:bCs/>
+        </w:rPr>
+        <w:t>beneficio</w:t>
+      </w:r>
+      <w:proofErr w:type="gramEnd"/>
+      <w:r>
+        <w:rPr>
+          <w:b/>
+          <w:bCs/>
+        </w:rPr>
+        <w:t>}}</w:t>
       </w:r>
       <w:r>
         <w:t xml:space="preserve">, com Data de Início do Benefício </w:t>
@@ -1488,7 +1338,39 @@
           <w:rStyle w:val="CorpodeTexto-LaranjaChar"/>
           <w:color w:val="auto"/>
         </w:rPr>
-        <w:t>data_inicio_beneficio_segurado_exemplo</w:t>
+        <w:t>data_</w:t>
+      </w:r>
+      <w:proofErr w:type="gramStart"/>
+      <w:r>
+        <w:rPr>
+          <w:rStyle w:val="CorpodeTexto-LaranjaChar"/>
+          <w:color w:val="auto"/>
+        </w:rPr>
+        <w:t>inicio</w:t>
+      </w:r>
+      <w:proofErr w:type="gramEnd"/>
+      <w:r>
+        <w:rPr>
+          <w:rStyle w:val="CorpodeTexto-LaranjaChar"/>
+          <w:color w:val="auto"/>
+        </w:rPr>
+        <w:t>_</w:t>
+      </w:r>
+      <w:proofErr w:type="gramStart"/>
+      <w:r>
+        <w:rPr>
+          <w:rStyle w:val="CorpodeTexto-LaranjaChar"/>
+          <w:color w:val="auto"/>
+        </w:rPr>
+        <w:t>beneficio</w:t>
+      </w:r>
+      <w:proofErr w:type="gramEnd"/>
+      <w:r>
+        <w:rPr>
+          <w:rStyle w:val="CorpodeTexto-LaranjaChar"/>
+          <w:color w:val="auto"/>
+        </w:rPr>
+        <w:t>_segurado_exemplo</w:t>
       </w:r>
       <w:proofErr w:type="spellEnd"/>
       <w:r>
@@ -1529,7 +1411,23 @@
           <w:rStyle w:val="CorpodeTexto-LaranjaChar"/>
           <w:color w:val="auto"/>
         </w:rPr>
-        <w:t>data_fim_beneficio_segurado_exemplo</w:t>
+        <w:t>data_fim_</w:t>
+      </w:r>
+      <w:proofErr w:type="gramStart"/>
+      <w:r>
+        <w:rPr>
+          <w:rStyle w:val="CorpodeTexto-LaranjaChar"/>
+          <w:color w:val="auto"/>
+        </w:rPr>
+        <w:t>beneficio</w:t>
+      </w:r>
+      <w:proofErr w:type="gramEnd"/>
+      <w:r>
+        <w:rPr>
+          <w:rStyle w:val="CorpodeTexto-LaranjaChar"/>
+          <w:color w:val="auto"/>
+        </w:rPr>
+        <w:t>_segurado_exemplo</w:t>
       </w:r>
       <w:proofErr w:type="spellEnd"/>
       <w:r>

</xml_diff>

<commit_message>
melhoria no modelo acidente de trajeto
</commit_message>
<xml_diff>
--- a/templates_docx/modelo_acidente_trajeto.docx
+++ b/templates_docx/modelo_acidente_trajeto.docx
@@ -729,189 +729,6 @@
           </w:p>
         </w:tc>
       </w:tr>
-      <w:tr>
-        <w:trPr>
-          <w:tblHeader/>
-          <w:jc w:val="center"/>
-        </w:trPr>
-        <w:tc>
-          <w:tcPr>
-            <w:tcW w:w="510" w:type="dxa"/>
-            <w:shd w:val="clear" w:color="auto" w:fill="D5DCE4" w:themeFill="text2" w:themeFillTint="33"/>
-            <w:vAlign w:val="center"/>
-          </w:tcPr>
-          <w:p>
-            <w:pPr>
-              <w:pStyle w:val="CorpodeTexto"/>
-              <w:numPr>
-                <w:ilvl w:val="0"/>
-                <w:numId w:val="15"/>
-              </w:numPr>
-              <w:spacing w:before="100" w:after="100"/>
-              <w:ind w:left="113" w:firstLine="0"/>
-              <w:jc w:val="left"/>
-              <w:rPr>
-                <w:rFonts w:ascii="Avenir Next LT Pro Light" w:hAnsi="Avenir Next LT Pro Light"/>
-                <w:b/>
-                <w:bCs/>
-                <w:sz w:val="14"/>
-                <w:szCs w:val="14"/>
-              </w:rPr>
-            </w:pPr>
-          </w:p>
-        </w:tc>
-        <w:tc>
-          <w:tcPr>
-            <w:tcW w:w="567" w:type="dxa"/>
-            <w:vAlign w:val="center"/>
-          </w:tcPr>
-          <w:p>
-            <w:pPr>
-              <w:pStyle w:val="CorpodeTexto"/>
-              <w:spacing w:before="100" w:after="100"/>
-              <w:ind w:firstLine="0"/>
-              <w:jc w:val="center"/>
-              <w:rPr>
-                <w:rFonts w:ascii="Avenir Next LT Pro Light" w:hAnsi="Avenir Next LT Pro Light"/>
-                <w:sz w:val="14"/>
-                <w:szCs w:val="14"/>
-              </w:rPr>
-            </w:pPr>
-          </w:p>
-        </w:tc>
-        <w:tc>
-          <w:tcPr>
-            <w:tcW w:w="567" w:type="dxa"/>
-            <w:vAlign w:val="center"/>
-          </w:tcPr>
-          <w:p>
-            <w:pPr>
-              <w:pStyle w:val="CorpodeTexto"/>
-              <w:spacing w:before="100" w:after="100"/>
-              <w:ind w:firstLine="0"/>
-              <w:jc w:val="center"/>
-              <w:rPr>
-                <w:rFonts w:ascii="Avenir Next LT Pro Light" w:hAnsi="Avenir Next LT Pro Light"/>
-                <w:sz w:val="14"/>
-                <w:szCs w:val="14"/>
-              </w:rPr>
-            </w:pPr>
-          </w:p>
-        </w:tc>
-        <w:tc>
-          <w:tcPr>
-            <w:tcW w:w="1560" w:type="dxa"/>
-            <w:vAlign w:val="center"/>
-          </w:tcPr>
-          <w:p>
-            <w:pPr>
-              <w:pStyle w:val="CorpodeTexto"/>
-              <w:spacing w:before="100" w:after="100"/>
-              <w:ind w:firstLine="0"/>
-              <w:jc w:val="center"/>
-              <w:rPr>
-                <w:rFonts w:ascii="Avenir Next LT Pro Light" w:hAnsi="Avenir Next LT Pro Light"/>
-                <w:sz w:val="14"/>
-                <w:szCs w:val="14"/>
-              </w:rPr>
-            </w:pPr>
-          </w:p>
-        </w:tc>
-        <w:tc>
-          <w:tcPr>
-            <w:tcW w:w="2551" w:type="dxa"/>
-            <w:vAlign w:val="center"/>
-          </w:tcPr>
-          <w:p>
-            <w:pPr>
-              <w:pStyle w:val="CorpodeTexto"/>
-              <w:spacing w:before="100" w:after="100"/>
-              <w:ind w:firstLine="0"/>
-              <w:jc w:val="left"/>
-              <w:rPr>
-                <w:rFonts w:ascii="Avenir Next LT Pro Light" w:hAnsi="Avenir Next LT Pro Light"/>
-                <w:sz w:val="14"/>
-                <w:szCs w:val="14"/>
-              </w:rPr>
-            </w:pPr>
-          </w:p>
-        </w:tc>
-        <w:tc>
-          <w:tcPr>
-            <w:tcW w:w="1134" w:type="dxa"/>
-            <w:vAlign w:val="center"/>
-          </w:tcPr>
-          <w:p>
-            <w:pPr>
-              <w:pStyle w:val="CorpodeTexto"/>
-              <w:spacing w:before="100" w:after="100"/>
-              <w:ind w:firstLine="0"/>
-              <w:jc w:val="center"/>
-              <w:rPr>
-                <w:rFonts w:ascii="Avenir Next LT Pro Light" w:hAnsi="Avenir Next LT Pro Light"/>
-                <w:sz w:val="14"/>
-                <w:szCs w:val="14"/>
-              </w:rPr>
-            </w:pPr>
-          </w:p>
-        </w:tc>
-        <w:tc>
-          <w:tcPr>
-            <w:tcW w:w="510" w:type="dxa"/>
-            <w:vAlign w:val="center"/>
-          </w:tcPr>
-          <w:p>
-            <w:pPr>
-              <w:pStyle w:val="CorpodeTexto"/>
-              <w:spacing w:before="100" w:after="100"/>
-              <w:ind w:firstLine="0"/>
-              <w:jc w:val="center"/>
-              <w:rPr>
-                <w:rFonts w:ascii="Avenir Next LT Pro Light" w:hAnsi="Avenir Next LT Pro Light"/>
-                <w:sz w:val="14"/>
-                <w:szCs w:val="14"/>
-              </w:rPr>
-            </w:pPr>
-          </w:p>
-        </w:tc>
-        <w:tc>
-          <w:tcPr>
-            <w:tcW w:w="1020" w:type="dxa"/>
-            <w:vAlign w:val="center"/>
-          </w:tcPr>
-          <w:p>
-            <w:pPr>
-              <w:pStyle w:val="CorpodeTexto"/>
-              <w:spacing w:before="100" w:after="100"/>
-              <w:ind w:firstLine="0"/>
-              <w:jc w:val="center"/>
-              <w:rPr>
-                <w:rFonts w:ascii="Avenir Next LT Pro Light" w:hAnsi="Avenir Next LT Pro Light"/>
-                <w:sz w:val="14"/>
-                <w:szCs w:val="14"/>
-              </w:rPr>
-            </w:pPr>
-          </w:p>
-        </w:tc>
-        <w:tc>
-          <w:tcPr>
-            <w:tcW w:w="1418" w:type="dxa"/>
-          </w:tcPr>
-          <w:p>
-            <w:pPr>
-              <w:pStyle w:val="CorpodeTexto"/>
-              <w:spacing w:before="100" w:after="100"/>
-              <w:ind w:firstLine="0"/>
-              <w:jc w:val="center"/>
-              <w:rPr>
-                <w:rFonts w:ascii="Avenir Next LT Pro Light" w:hAnsi="Avenir Next LT Pro Light"/>
-                <w:sz w:val="14"/>
-                <w:szCs w:val="14"/>
-              </w:rPr>
-            </w:pPr>
-          </w:p>
-        </w:tc>
-      </w:tr>
     </w:tbl>
     <w:p>
       <w:pPr>
@@ -1177,15 +994,23 @@
           <w:sz w:val="16"/>
           <w:szCs w:val="16"/>
         </w:rPr>
-        <w:t>Imagem_cat</w:t>
-      </w:r>
-      <w:proofErr w:type="spellEnd"/>
+        <w:t>i</w:t>
+      </w:r>
       <w:r>
         <w:rPr>
           <w:rFonts w:ascii="Segoe UI Semibold" w:hAnsi="Segoe UI Semibold" w:cs="Segoe UI Semibold"/>
           <w:sz w:val="16"/>
           <w:szCs w:val="16"/>
         </w:rPr>
+        <w:t>magem_cat</w:t>
+      </w:r>
+      <w:proofErr w:type="spellEnd"/>
+      <w:r>
+        <w:rPr>
+          <w:rFonts w:ascii="Segoe UI Semibold" w:hAnsi="Segoe UI Semibold" w:cs="Segoe UI Semibold"/>
+          <w:sz w:val="16"/>
+          <w:szCs w:val="16"/>
+        </w:rPr>
         <w:t>}}</w:t>
       </w:r>
     </w:p>
@@ -1278,39 +1103,7 @@
           <w:b/>
           <w:bCs/>
         </w:rPr>
-        <w:t xml:space="preserve"> {{</w:t>
-      </w:r>
-      <w:proofErr w:type="gramStart"/>
-      <w:r>
-        <w:rPr>
-          <w:b/>
-          <w:bCs/>
-        </w:rPr>
-        <w:t>numero</w:t>
-      </w:r>
-      <w:proofErr w:type="gramEnd"/>
-      <w:r>
-        <w:rPr>
-          <w:b/>
-          <w:bCs/>
-        </w:rPr>
-        <w:t>_</w:t>
-      </w:r>
-      <w:proofErr w:type="gramStart"/>
-      <w:r>
-        <w:rPr>
-          <w:b/>
-          <w:bCs/>
-        </w:rPr>
-        <w:t>beneficio</w:t>
-      </w:r>
-      <w:proofErr w:type="gramEnd"/>
-      <w:r>
-        <w:rPr>
-          <w:b/>
-          <w:bCs/>
-        </w:rPr>
-        <w:t>}}</w:t>
+        <w:t xml:space="preserve"> {{numero_beneficio}}</w:t>
       </w:r>
       <w:r>
         <w:t xml:space="preserve">, com Data de Início do Benefício </w:t>
@@ -1338,39 +1131,7 @@
           <w:rStyle w:val="CorpodeTexto-LaranjaChar"/>
           <w:color w:val="auto"/>
         </w:rPr>
-        <w:t>data_</w:t>
-      </w:r>
-      <w:proofErr w:type="gramStart"/>
-      <w:r>
-        <w:rPr>
-          <w:rStyle w:val="CorpodeTexto-LaranjaChar"/>
-          <w:color w:val="auto"/>
-        </w:rPr>
-        <w:t>inicio</w:t>
-      </w:r>
-      <w:proofErr w:type="gramEnd"/>
-      <w:r>
-        <w:rPr>
-          <w:rStyle w:val="CorpodeTexto-LaranjaChar"/>
-          <w:color w:val="auto"/>
-        </w:rPr>
-        <w:t>_</w:t>
-      </w:r>
-      <w:proofErr w:type="gramStart"/>
-      <w:r>
-        <w:rPr>
-          <w:rStyle w:val="CorpodeTexto-LaranjaChar"/>
-          <w:color w:val="auto"/>
-        </w:rPr>
-        <w:t>beneficio</w:t>
-      </w:r>
-      <w:proofErr w:type="gramEnd"/>
-      <w:r>
-        <w:rPr>
-          <w:rStyle w:val="CorpodeTexto-LaranjaChar"/>
-          <w:color w:val="auto"/>
-        </w:rPr>
-        <w:t>_segurado_exemplo</w:t>
+        <w:t>data_inicio_beneficio_segurado_exemplo</w:t>
       </w:r>
       <w:proofErr w:type="spellEnd"/>
       <w:r>
@@ -1411,23 +1172,7 @@
           <w:rStyle w:val="CorpodeTexto-LaranjaChar"/>
           <w:color w:val="auto"/>
         </w:rPr>
-        <w:t>data_fim_</w:t>
-      </w:r>
-      <w:proofErr w:type="gramStart"/>
-      <w:r>
-        <w:rPr>
-          <w:rStyle w:val="CorpodeTexto-LaranjaChar"/>
-          <w:color w:val="auto"/>
-        </w:rPr>
-        <w:t>beneficio</w:t>
-      </w:r>
-      <w:proofErr w:type="gramEnd"/>
-      <w:r>
-        <w:rPr>
-          <w:rStyle w:val="CorpodeTexto-LaranjaChar"/>
-          <w:color w:val="auto"/>
-        </w:rPr>
-        <w:t>_segurado_exemplo</w:t>
+        <w:t>data_fim_beneficio_segurado_exemplo</w:t>
       </w:r>
       <w:proofErr w:type="spellEnd"/>
       <w:r>
@@ -1623,20 +1368,10 @@
         <w:t>{{</w:t>
       </w:r>
       <w:proofErr w:type="spellStart"/>
-      <w:proofErr w:type="gramStart"/>
-      <w:r>
-        <w:t>numero</w:t>
-      </w:r>
-      <w:proofErr w:type="gramEnd"/>
-      <w:r>
-        <w:t>_</w:t>
-      </w:r>
-      <w:proofErr w:type="gramStart"/>
-      <w:r>
-        <w:t>beneficio</w:t>
+      <w:r>
+        <w:t>numero_beneficio</w:t>
       </w:r>
       <w:proofErr w:type="spellEnd"/>
-      <w:proofErr w:type="gramEnd"/>
       <w:r>
         <w:t>}}</w:t>
       </w:r>
@@ -1656,95 +1391,53 @@
           <w:rStyle w:val="CorpodeTexto-LaranjaChar"/>
           <w:color w:val="auto"/>
         </w:rPr>
-        <w:t>data_</w:t>
-      </w:r>
-      <w:proofErr w:type="gramStart"/>
+        <w:t>data_inicio_beneficio_segurado_exemplo</w:t>
+      </w:r>
+      <w:proofErr w:type="spellEnd"/>
       <w:r>
         <w:rPr>
           <w:rStyle w:val="CorpodeTexto-LaranjaChar"/>
           <w:color w:val="auto"/>
         </w:rPr>
-        <w:t>inicio</w:t>
-      </w:r>
-      <w:proofErr w:type="gramEnd"/>
-      <w:r>
-        <w:rPr>
-          <w:rStyle w:val="CorpodeTexto-LaranjaChar"/>
-          <w:color w:val="auto"/>
-        </w:rPr>
-        <w:t>_</w:t>
-      </w:r>
-      <w:proofErr w:type="gramStart"/>
-      <w:r>
-        <w:rPr>
-          <w:rStyle w:val="CorpodeTexto-LaranjaChar"/>
-          <w:color w:val="auto"/>
-        </w:rPr>
-        <w:t>beneficio</w:t>
-      </w:r>
-      <w:proofErr w:type="gramEnd"/>
-      <w:r>
-        <w:rPr>
-          <w:rStyle w:val="CorpodeTexto-LaranjaChar"/>
-          <w:color w:val="auto"/>
-        </w:rPr>
-        <w:t>_segurado_exemplo</w:t>
+        <w:t>}}</w:t>
+      </w:r>
+      <w:r>
+        <w:t>, comprova o nexo entre os eventos.</w:t>
+      </w:r>
+    </w:p>
+    <w:p>
+      <w:pPr>
+        <w:pStyle w:val="CorpodeTexto"/>
+      </w:pPr>
+      <w:r>
+        <w:t xml:space="preserve">Destarte, mesmo sendo decorrente de acidente de trajeto, a administração pública indevidamente incluiu o </w:t>
+      </w:r>
+      <w:r>
+        <w:rPr>
+          <w:highlight w:val="yellow"/>
+        </w:rPr>
+        <w:t xml:space="preserve">benefício de </w:t>
+      </w:r>
+      <w:r>
+        <w:rPr>
+          <w:highlight w:val="yellow"/>
+        </w:rPr>
+        <w:t>auxílio por incapacidade temporária por acidente de trabalho</w:t>
+      </w:r>
+      <w:r>
+        <w:rPr>
+          <w:highlight w:val="yellow"/>
+        </w:rPr>
+        <w:t>, espécie B91, nº</w:t>
+      </w:r>
+      <w:r>
+        <w:t xml:space="preserve"> {{</w:t>
+      </w:r>
+      <w:proofErr w:type="spellStart"/>
+      <w:r>
+        <w:t>numero_beneficio</w:t>
       </w:r>
       <w:proofErr w:type="spellEnd"/>
-      <w:r>
-        <w:rPr>
-          <w:rStyle w:val="CorpodeTexto-LaranjaChar"/>
-          <w:color w:val="auto"/>
-        </w:rPr>
-        <w:t>}}</w:t>
-      </w:r>
-      <w:r>
-        <w:t>, comprova o nexo entre os eventos.</w:t>
-      </w:r>
-    </w:p>
-    <w:p>
-      <w:pPr>
-        <w:pStyle w:val="CorpodeTexto"/>
-      </w:pPr>
-      <w:r>
-        <w:t xml:space="preserve">Destarte, mesmo sendo decorrente de acidente de trajeto, a administração pública indevidamente incluiu o </w:t>
-      </w:r>
-      <w:r>
-        <w:rPr>
-          <w:highlight w:val="yellow"/>
-        </w:rPr>
-        <w:t xml:space="preserve">benefício de </w:t>
-      </w:r>
-      <w:r>
-        <w:rPr>
-          <w:highlight w:val="yellow"/>
-        </w:rPr>
-        <w:t>auxílio por incapacidade temporária por acidente de trabalho</w:t>
-      </w:r>
-      <w:r>
-        <w:rPr>
-          <w:highlight w:val="yellow"/>
-        </w:rPr>
-        <w:t>, espécie B91, nº</w:t>
-      </w:r>
-      <w:r>
-        <w:t xml:space="preserve"> {{</w:t>
-      </w:r>
-      <w:proofErr w:type="spellStart"/>
-      <w:proofErr w:type="gramStart"/>
-      <w:r>
-        <w:t>numero</w:t>
-      </w:r>
-      <w:proofErr w:type="gramEnd"/>
-      <w:r>
-        <w:t>_</w:t>
-      </w:r>
-      <w:proofErr w:type="gramStart"/>
-      <w:r>
-        <w:t>beneficio</w:t>
-      </w:r>
-      <w:proofErr w:type="spellEnd"/>
-      <w:proofErr w:type="gramEnd"/>
       <w:r>
         <w:t>}}</w:t>
       </w:r>
@@ -1835,14 +1528,9 @@
       </w:r>
       <w:proofErr w:type="spellStart"/>
       <w:r>
-        <w:t>imagem_vigencia_</w:t>
-      </w:r>
-      <w:proofErr w:type="gramStart"/>
-      <w:r>
-        <w:t>beneficio</w:t>
+        <w:t>imagem_vigencia_beneficio</w:t>
       </w:r>
       <w:proofErr w:type="spellEnd"/>
-      <w:proofErr w:type="gramEnd"/>
       <w:r>
         <w:t>}}</w:t>
       </w:r>
@@ -2395,23 +2083,7 @@
           <w:b/>
           <w:bCs/>
         </w:rPr>
-        <w:t xml:space="preserve"> 6137349385 e 6147734265, contabilizados na vigência 2018, por se </w:t>
-      </w:r>
-      <w:proofErr w:type="gramStart"/>
-      <w:r>
-        <w:rPr>
-          <w:b/>
-          <w:bCs/>
-        </w:rPr>
-        <w:t>tratarem</w:t>
-      </w:r>
-      <w:proofErr w:type="gramEnd"/>
-      <w:r>
-        <w:rPr>
-          <w:b/>
-          <w:bCs/>
-        </w:rPr>
-        <w:t xml:space="preserve"> de acidentes de trajeto</w:t>
+        <w:t xml:space="preserve"> 6137349385 e 6147734265, contabilizados na vigência 2018, por se tratarem de acidentes de trajeto</w:t>
       </w:r>
       <w:r>
         <w:t xml:space="preserve">, em conformidade com a nova resolução nº 1.329/2017, que retirou os acidentes in </w:t>
@@ -2631,23 +2303,7 @@
           <w:b/>
           <w:bCs/>
         </w:rPr>
-        <w:t xml:space="preserve"> que vier a </w:t>
-      </w:r>
-      <w:proofErr w:type="gramStart"/>
-      <w:r>
-        <w:rPr>
-          <w:b/>
-          <w:bCs/>
-        </w:rPr>
-        <w:t>substituí-la</w:t>
-      </w:r>
-      <w:proofErr w:type="gramEnd"/>
-      <w:r>
-        <w:rPr>
-          <w:b/>
-          <w:bCs/>
-        </w:rPr>
-        <w:t xml:space="preserve"> – não devem ser considerados como insumos do cálculo do FAP.</w:t>
+        <w:t xml:space="preserve"> que vier a substituí-la – não devem ser considerados como insumos do cálculo do FAP.</w:t>
       </w:r>
     </w:p>
     <w:p>

</xml_diff>

<commit_message>
ajuste para multiplas paginas de pdf
</commit_message>
<xml_diff>
--- a/templates_docx/modelo_acidente_trajeto.docx
+++ b/templates_docx/modelo_acidente_trajeto.docx
@@ -89,16 +89,15 @@
           <w:bCs/>
           <w:highlight w:val="yellow"/>
         </w:rPr>
-        <w:t>{</w:t>
-      </w:r>
-      <w:proofErr w:type="spellStart"/>
+        <w:t>{quantidade_acidente</w:t>
+      </w:r>
       <w:r>
         <w:rPr>
           <w:b/>
           <w:bCs/>
           <w:highlight w:val="yellow"/>
         </w:rPr>
-        <w:t>quantidade_acidente</w:t>
+        <w:t>s</w:t>
       </w:r>
       <w:r>
         <w:rPr>
@@ -106,9 +105,8 @@
           <w:bCs/>
           <w:highlight w:val="yellow"/>
         </w:rPr>
-        <w:t>s</w:t>
-      </w:r>
-      <w:proofErr w:type="spellEnd"/>
+        <w:t>}</w:t>
+      </w:r>
       <w:r>
         <w:rPr>
           <w:b/>
@@ -123,7 +121,7 @@
           <w:bCs/>
           <w:highlight w:val="yellow"/>
         </w:rPr>
-        <w:t>}</w:t>
+        <w:t xml:space="preserve"> (</w:t>
       </w:r>
       <w:r>
         <w:rPr>
@@ -131,7 +129,7 @@
           <w:bCs/>
           <w:highlight w:val="yellow"/>
         </w:rPr>
-        <w:t xml:space="preserve"> (</w:t>
+        <w:t>{</w:t>
       </w:r>
       <w:r>
         <w:rPr>
@@ -139,18 +137,8 @@
           <w:bCs/>
           <w:highlight w:val="yellow"/>
         </w:rPr>
-        <w:t>{</w:t>
-      </w:r>
-      <w:proofErr w:type="spellStart"/>
-      <w:r>
-        <w:rPr>
-          <w:b/>
-          <w:bCs/>
-          <w:highlight w:val="yellow"/>
-        </w:rPr>
         <w:t>quantidade_acidentes_extenso</w:t>
       </w:r>
-      <w:proofErr w:type="spellEnd"/>
       <w:r>
         <w:rPr>
           <w:b/>
@@ -240,8 +228,7 @@
       </w:tblPr>
       <w:tblGrid>
         <w:gridCol w:w="510"/>
-        <w:gridCol w:w="567"/>
-        <w:gridCol w:w="567"/>
+        <w:gridCol w:w="1134"/>
         <w:gridCol w:w="1560"/>
         <w:gridCol w:w="2551"/>
         <w:gridCol w:w="1134"/>
@@ -290,7 +277,6 @@
         <w:tc>
           <w:tcPr>
             <w:tcW w:w="1134" w:type="dxa"/>
-            <w:gridSpan w:val="2"/>
             <w:shd w:val="clear" w:color="auto" w:fill="D5DCE4" w:themeFill="text2" w:themeFillTint="33"/>
             <w:vAlign w:val="center"/>
           </w:tcPr>
@@ -537,198 +523,6 @@
           </w:p>
         </w:tc>
       </w:tr>
-      <w:tr>
-        <w:trPr>
-          <w:tblHeader/>
-          <w:jc w:val="center"/>
-        </w:trPr>
-        <w:tc>
-          <w:tcPr>
-            <w:tcW w:w="510" w:type="dxa"/>
-            <w:shd w:val="clear" w:color="auto" w:fill="D5DCE4" w:themeFill="text2" w:themeFillTint="33"/>
-            <w:vAlign w:val="center"/>
-          </w:tcPr>
-          <w:p>
-            <w:pPr>
-              <w:pStyle w:val="CorpodeTexto"/>
-              <w:numPr>
-                <w:ilvl w:val="0"/>
-                <w:numId w:val="15"/>
-              </w:numPr>
-              <w:spacing w:before="100" w:after="100"/>
-              <w:ind w:left="113" w:firstLine="0"/>
-              <w:jc w:val="left"/>
-              <w:rPr>
-                <w:rFonts w:ascii="Avenir Next LT Pro Light" w:hAnsi="Avenir Next LT Pro Light"/>
-                <w:b/>
-                <w:bCs/>
-                <w:sz w:val="14"/>
-                <w:szCs w:val="14"/>
-              </w:rPr>
-            </w:pPr>
-          </w:p>
-        </w:tc>
-        <w:tc>
-          <w:tcPr>
-            <w:tcW w:w="567" w:type="dxa"/>
-            <w:vAlign w:val="center"/>
-          </w:tcPr>
-          <w:p>
-            <w:pPr>
-              <w:pStyle w:val="CorpodeTexto"/>
-              <w:spacing w:before="100" w:after="100"/>
-              <w:ind w:firstLine="0"/>
-              <w:jc w:val="center"/>
-              <w:rPr>
-                <w:rFonts w:ascii="Avenir Next LT Pro Light" w:hAnsi="Avenir Next LT Pro Light"/>
-                <w:sz w:val="14"/>
-                <w:szCs w:val="14"/>
-                <w:highlight w:val="yellow"/>
-              </w:rPr>
-            </w:pPr>
-          </w:p>
-        </w:tc>
-        <w:tc>
-          <w:tcPr>
-            <w:tcW w:w="567" w:type="dxa"/>
-            <w:vAlign w:val="center"/>
-          </w:tcPr>
-          <w:p>
-            <w:pPr>
-              <w:pStyle w:val="CorpodeTexto"/>
-              <w:spacing w:before="100" w:after="100"/>
-              <w:ind w:firstLine="0"/>
-              <w:jc w:val="center"/>
-              <w:rPr>
-                <w:rFonts w:ascii="Avenir Next LT Pro Light" w:hAnsi="Avenir Next LT Pro Light"/>
-                <w:sz w:val="14"/>
-                <w:szCs w:val="14"/>
-                <w:highlight w:val="yellow"/>
-              </w:rPr>
-            </w:pPr>
-          </w:p>
-        </w:tc>
-        <w:tc>
-          <w:tcPr>
-            <w:tcW w:w="1560" w:type="dxa"/>
-            <w:vAlign w:val="center"/>
-          </w:tcPr>
-          <w:p>
-            <w:pPr>
-              <w:pStyle w:val="CorpodeTexto"/>
-              <w:spacing w:before="100" w:after="100"/>
-              <w:ind w:firstLine="0"/>
-              <w:jc w:val="center"/>
-              <w:rPr>
-                <w:rFonts w:ascii="Avenir Next LT Pro Light" w:hAnsi="Avenir Next LT Pro Light"/>
-                <w:sz w:val="14"/>
-                <w:szCs w:val="14"/>
-                <w:highlight w:val="yellow"/>
-              </w:rPr>
-            </w:pPr>
-          </w:p>
-        </w:tc>
-        <w:tc>
-          <w:tcPr>
-            <w:tcW w:w="2551" w:type="dxa"/>
-            <w:vAlign w:val="center"/>
-          </w:tcPr>
-          <w:p>
-            <w:pPr>
-              <w:pStyle w:val="CorpodeTexto"/>
-              <w:spacing w:before="100" w:after="100"/>
-              <w:ind w:firstLine="0"/>
-              <w:jc w:val="center"/>
-              <w:rPr>
-                <w:rFonts w:ascii="Avenir Next LT Pro Light" w:hAnsi="Avenir Next LT Pro Light"/>
-                <w:sz w:val="14"/>
-                <w:szCs w:val="14"/>
-                <w:highlight w:val="yellow"/>
-              </w:rPr>
-            </w:pPr>
-          </w:p>
-        </w:tc>
-        <w:tc>
-          <w:tcPr>
-            <w:tcW w:w="1134" w:type="dxa"/>
-            <w:vAlign w:val="center"/>
-          </w:tcPr>
-          <w:p>
-            <w:pPr>
-              <w:pStyle w:val="CorpodeTexto"/>
-              <w:spacing w:before="100" w:after="100"/>
-              <w:ind w:firstLine="0"/>
-              <w:jc w:val="center"/>
-              <w:rPr>
-                <w:rFonts w:ascii="Avenir Next LT Pro Light" w:hAnsi="Avenir Next LT Pro Light"/>
-                <w:sz w:val="14"/>
-                <w:szCs w:val="14"/>
-                <w:highlight w:val="yellow"/>
-              </w:rPr>
-            </w:pPr>
-          </w:p>
-        </w:tc>
-        <w:tc>
-          <w:tcPr>
-            <w:tcW w:w="510" w:type="dxa"/>
-            <w:vAlign w:val="center"/>
-          </w:tcPr>
-          <w:p>
-            <w:pPr>
-              <w:pStyle w:val="CorpodeTexto"/>
-              <w:spacing w:before="100" w:after="100"/>
-              <w:ind w:firstLine="0"/>
-              <w:jc w:val="center"/>
-              <w:rPr>
-                <w:rFonts w:ascii="Avenir Next LT Pro Light" w:hAnsi="Avenir Next LT Pro Light"/>
-                <w:sz w:val="14"/>
-                <w:szCs w:val="14"/>
-                <w:highlight w:val="yellow"/>
-              </w:rPr>
-            </w:pPr>
-          </w:p>
-        </w:tc>
-        <w:tc>
-          <w:tcPr>
-            <w:tcW w:w="1020" w:type="dxa"/>
-            <w:vAlign w:val="center"/>
-          </w:tcPr>
-          <w:p>
-            <w:pPr>
-              <w:pStyle w:val="CorpodeTexto"/>
-              <w:spacing w:before="100" w:after="100"/>
-              <w:ind w:firstLine="0"/>
-              <w:jc w:val="center"/>
-              <w:rPr>
-                <w:rFonts w:ascii="Avenir Next LT Pro Light" w:hAnsi="Avenir Next LT Pro Light"/>
-                <w:sz w:val="14"/>
-                <w:szCs w:val="14"/>
-                <w:highlight w:val="yellow"/>
-              </w:rPr>
-            </w:pPr>
-          </w:p>
-        </w:tc>
-        <w:tc>
-          <w:tcPr>
-            <w:tcW w:w="1418" w:type="dxa"/>
-            <w:vAlign w:val="center"/>
-          </w:tcPr>
-          <w:p>
-            <w:pPr>
-              <w:pStyle w:val="CorpodeTexto"/>
-              <w:spacing w:before="100" w:after="100"/>
-              <w:ind w:firstLine="0"/>
-              <w:jc w:val="center"/>
-              <w:rPr>
-                <w:rFonts w:ascii="Avenir Next LT Pro Light" w:hAnsi="Avenir Next LT Pro Light"/>
-                <w:sz w:val="14"/>
-                <w:szCs w:val="14"/>
-                <w:highlight w:val="yellow"/>
-              </w:rPr>
-            </w:pPr>
-          </w:p>
-        </w:tc>
-      </w:tr>
     </w:tbl>
     <w:p>
       <w:pPr>
@@ -752,83 +546,53 @@
         <w:rPr>
           <w:highlight w:val="yellow"/>
         </w:rPr>
-        <w:t xml:space="preserve"> {{</w:t>
-      </w:r>
-      <w:proofErr w:type="spellStart"/>
+        <w:t xml:space="preserve"> {{nome_segurado_exemplo}}</w:t>
+      </w:r>
       <w:r>
         <w:rPr>
           <w:highlight w:val="yellow"/>
         </w:rPr>
-        <w:t>nome_segurado_exemplo</w:t>
-      </w:r>
-      <w:proofErr w:type="spellEnd"/>
+        <w:t>, inscrita no NIT sob o nº</w:t>
+      </w:r>
+      <w:r>
+        <w:t xml:space="preserve"> </w:t>
+      </w:r>
+      <w:r>
+        <w:t>{</w:t>
+      </w:r>
+      <w:r>
+        <w:t>{nit_segurado_exemplo}</w:t>
+      </w:r>
+      <w:r>
+        <w:t>}</w:t>
+      </w:r>
+      <w:r>
+        <w:t>.</w:t>
+      </w:r>
+    </w:p>
+    <w:p>
+      <w:pPr>
+        <w:pStyle w:val="CorpodeTexto"/>
+      </w:pPr>
+      <w:r>
+        <w:t>Os documentos comprobatórios em relação aos demais segurados estão anexos à petição inicial.</w:t>
+      </w:r>
+    </w:p>
+    <w:p>
+      <w:pPr>
+        <w:pStyle w:val="CorpodeTexto"/>
+        <w:rPr>
+          <w:bCs/>
+        </w:rPr>
+      </w:pPr>
       <w:r>
         <w:rPr>
           <w:highlight w:val="yellow"/>
         </w:rPr>
-        <w:t>}}</w:t>
-      </w:r>
-      <w:r>
-        <w:rPr>
-          <w:highlight w:val="yellow"/>
-        </w:rPr>
-        <w:t>, inscrita no NIT sob o nº</w:t>
-      </w:r>
-      <w:r>
-        <w:t xml:space="preserve"> </w:t>
-      </w:r>
-      <w:r>
-        <w:t>{</w:t>
-      </w:r>
-      <w:r>
-        <w:t>{</w:t>
-      </w:r>
-      <w:proofErr w:type="spellStart"/>
-      <w:r>
-        <w:t>nit_segurado_exemplo</w:t>
-      </w:r>
-      <w:proofErr w:type="spellEnd"/>
-      <w:r>
-        <w:t>}</w:t>
-      </w:r>
-      <w:r>
-        <w:t>}</w:t>
-      </w:r>
-      <w:r>
-        <w:t>.</w:t>
-      </w:r>
-    </w:p>
-    <w:p>
-      <w:pPr>
-        <w:pStyle w:val="CorpodeTexto"/>
-      </w:pPr>
-      <w:r>
-        <w:t>Os documentos comprobatórios em relação aos demais segurados estão anexos à petição inicial.</w:t>
-      </w:r>
-    </w:p>
-    <w:p>
-      <w:pPr>
-        <w:pStyle w:val="CorpodeTexto"/>
-        <w:rPr>
-          <w:bCs/>
-        </w:rPr>
-      </w:pPr>
-      <w:r>
-        <w:rPr>
-          <w:highlight w:val="yellow"/>
-        </w:rPr>
         <w:t xml:space="preserve">A segurada </w:t>
       </w:r>
       <w:r>
-        <w:t>{{</w:t>
-      </w:r>
-      <w:proofErr w:type="spellStart"/>
-      <w:r>
-        <w:t>nome_segurado_exemplo</w:t>
-      </w:r>
-      <w:proofErr w:type="spellEnd"/>
-      <w:r>
-        <w:t>}}</w:t>
+        <w:t>{{nome_segurado_exemplo}}</w:t>
       </w:r>
       <w:r>
         <w:t xml:space="preserve"> sofreu um </w:t>
@@ -853,14 +617,12 @@
         </w:rPr>
         <w:t>{{</w:t>
       </w:r>
-      <w:proofErr w:type="spellStart"/>
       <w:r>
         <w:rPr>
           <w:b/>
         </w:rPr>
         <w:t>data_acidente_segurado_exemplo</w:t>
       </w:r>
-      <w:proofErr w:type="spellEnd"/>
       <w:r>
         <w:rPr>
           <w:b/>
@@ -887,76 +649,7 @@
     <w:p>
       <w:pPr>
         <w:pStyle w:val="CorpodeTexto"/>
-      </w:pPr>
-    </w:p>
-    <w:p>
-      <w:pPr>
-        <w:pStyle w:val="CorpodeTexto"/>
-      </w:pPr>
-    </w:p>
-    <w:p>
-      <w:pPr>
-        <w:pStyle w:val="CorpodeTexto"/>
-      </w:pPr>
-    </w:p>
-    <w:p>
-      <w:pPr>
-        <w:pStyle w:val="CorpodeTexto"/>
-      </w:pPr>
-    </w:p>
-    <w:p>
-      <w:pPr>
-        <w:pStyle w:val="CorpodeTexto"/>
-      </w:pPr>
-    </w:p>
-    <w:p>
-      <w:pPr>
-        <w:pStyle w:val="CorpodeTexto"/>
-      </w:pPr>
-    </w:p>
-    <w:p>
-      <w:pPr>
-        <w:pStyle w:val="CorpodeTexto"/>
-      </w:pPr>
-    </w:p>
-    <w:p>
-      <w:pPr>
-        <w:pStyle w:val="CorpodeTexto"/>
-      </w:pPr>
-    </w:p>
-    <w:p>
-      <w:pPr>
-        <w:pStyle w:val="CorpodeTexto"/>
-      </w:pPr>
-    </w:p>
-    <w:p>
-      <w:pPr>
-        <w:pStyle w:val="CorpodeTexto"/>
-      </w:pPr>
-    </w:p>
-    <w:p>
-      <w:pPr>
-        <w:pStyle w:val="CorpodeTexto"/>
-      </w:pPr>
-    </w:p>
-    <w:p>
-      <w:pPr>
-        <w:pStyle w:val="CorpodeTexto"/>
-      </w:pPr>
-    </w:p>
-    <w:p>
-      <w:pPr>
-        <w:pStyle w:val="CorpodeTexto"/>
-      </w:pPr>
-    </w:p>
-    <w:p>
-      <w:pPr>
-        <w:pStyle w:val="CorpodeTexto"/>
-      </w:pPr>
-    </w:p>
-    <w:p>
-      <w:pPr>
-        <w:pStyle w:val="CorpodeTexto"/>
+        <w:ind w:firstLine="0"/>
       </w:pPr>
     </w:p>
     <w:p>
@@ -987,7 +680,6 @@
         <w:br/>
         <w:t>{{</w:t>
       </w:r>
-      <w:proofErr w:type="spellStart"/>
       <w:r>
         <w:rPr>
           <w:rFonts w:ascii="Segoe UI Semibold" w:hAnsi="Segoe UI Semibold" w:cs="Segoe UI Semibold"/>
@@ -1002,59 +694,7 @@
           <w:sz w:val="16"/>
           <w:szCs w:val="16"/>
         </w:rPr>
-        <w:t>magem_cat</w:t>
-      </w:r>
-      <w:proofErr w:type="spellEnd"/>
-      <w:r>
-        <w:rPr>
-          <w:rFonts w:ascii="Segoe UI Semibold" w:hAnsi="Segoe UI Semibold" w:cs="Segoe UI Semibold"/>
-          <w:sz w:val="16"/>
-          <w:szCs w:val="16"/>
-        </w:rPr>
-        <w:t>}}</w:t>
-      </w:r>
-    </w:p>
-    <w:p>
-      <w:pPr>
-        <w:pStyle w:val="CorpodeTexto"/>
-        <w:ind w:firstLine="0"/>
-        <w:jc w:val="center"/>
-        <w:rPr>
-          <w:bCs/>
-        </w:rPr>
-      </w:pPr>
-    </w:p>
-    <w:p>
-      <w:pPr>
-        <w:spacing w:before="0" w:after="160" w:line="259" w:lineRule="auto"/>
-      </w:pPr>
-    </w:p>
-    <w:p>
-      <w:pPr>
-        <w:spacing w:before="0" w:after="160" w:line="259" w:lineRule="auto"/>
-      </w:pPr>
-    </w:p>
-    <w:p>
-      <w:pPr>
-        <w:spacing w:before="0" w:after="160" w:line="259" w:lineRule="auto"/>
-        <w:rPr>
-          <w:rFonts w:ascii="Segoe UI" w:eastAsia="Arial Narrow" w:hAnsi="Segoe UI" w:cs="Arial Narrow"/>
-          <w:sz w:val="22"/>
-          <w:szCs w:val="22"/>
-        </w:rPr>
-      </w:pPr>
-    </w:p>
-    <w:p>
-      <w:pPr>
-        <w:spacing w:before="0" w:after="160" w:line="259" w:lineRule="auto"/>
-        <w:rPr>
-          <w:rFonts w:ascii="Segoe UI" w:eastAsia="Arial Narrow" w:hAnsi="Segoe UI" w:cs="Arial Narrow"/>
-          <w:sz w:val="22"/>
-          <w:szCs w:val="22"/>
-        </w:rPr>
-      </w:pPr>
-      <w:r>
-        <w:br w:type="page"/>
+        <w:t>magem_cat}}</w:t>
       </w:r>
     </w:p>
     <w:p>
@@ -1123,23 +763,7 @@
           <w:rStyle w:val="CorpodeTexto-LaranjaChar"/>
           <w:color w:val="auto"/>
         </w:rPr>
-        <w:t>{{</w:t>
-      </w:r>
-      <w:proofErr w:type="spellStart"/>
-      <w:r>
-        <w:rPr>
-          <w:rStyle w:val="CorpodeTexto-LaranjaChar"/>
-          <w:color w:val="auto"/>
-        </w:rPr>
-        <w:t>data_inicio_beneficio_segurado_exemplo</w:t>
-      </w:r>
-      <w:proofErr w:type="spellEnd"/>
-      <w:r>
-        <w:rPr>
-          <w:rStyle w:val="CorpodeTexto-LaranjaChar"/>
-          <w:color w:val="auto"/>
-        </w:rPr>
-        <w:t xml:space="preserve">}} </w:t>
+        <w:t xml:space="preserve">{{data_inicio_beneficio_segurado_exemplo}} </w:t>
       </w:r>
       <w:r>
         <w:t xml:space="preserve">e Data de Cessação do Benefício </w:t>
@@ -1164,23 +788,7 @@
           <w:rStyle w:val="CorpodeTexto-LaranjaChar"/>
           <w:color w:val="auto"/>
         </w:rPr>
-        <w:t>{{</w:t>
-      </w:r>
-      <w:proofErr w:type="spellStart"/>
-      <w:r>
-        <w:rPr>
-          <w:rStyle w:val="CorpodeTexto-LaranjaChar"/>
-          <w:color w:val="auto"/>
-        </w:rPr>
-        <w:t>data_fim_beneficio_segurado_exemplo</w:t>
-      </w:r>
-      <w:proofErr w:type="spellEnd"/>
-      <w:r>
-        <w:rPr>
-          <w:rStyle w:val="CorpodeTexto-LaranjaChar"/>
-          <w:color w:val="auto"/>
-        </w:rPr>
-        <w:t>}}</w:t>
+        <w:t>{{data_fim_beneficio_segurado_exemplo}}</w:t>
       </w:r>
       <w:r>
         <w:t>.</w:t>
@@ -1244,17 +852,14 @@
         </w:rPr>
         <w:t xml:space="preserve">B91 nº </w:t>
       </w:r>
-      <w:proofErr w:type="spellStart"/>
       <w:r>
         <w:rPr>
           <w:rFonts w:ascii="Segoe UI Semibold" w:hAnsi="Segoe UI Semibold" w:cs="Segoe UI Semibold"/>
           <w:sz w:val="16"/>
           <w:szCs w:val="16"/>
-          <w:highlight w:val="yellow"/>
-        </w:rPr>
-        <w:t>xxxxxx</w:t>
-      </w:r>
-      <w:proofErr w:type="spellEnd"/>
+        </w:rPr>
+        <w:t>{{numero_beneficio}}</w:t>
+      </w:r>
     </w:p>
     <w:p>
       <w:pPr>
@@ -1273,16 +878,15 @@
           <w:sz w:val="16"/>
           <w:szCs w:val="16"/>
         </w:rPr>
-        <w:t>{{</w:t>
-      </w:r>
-      <w:proofErr w:type="spellStart"/>
+        <w:t>{{imagem_</w:t>
+      </w:r>
       <w:r>
         <w:rPr>
           <w:rFonts w:ascii="Segoe UI Semibold" w:hAnsi="Segoe UI Semibold" w:cs="Segoe UI Semibold"/>
           <w:sz w:val="16"/>
           <w:szCs w:val="16"/>
         </w:rPr>
-        <w:t>imagem_</w:t>
+        <w:t>inss</w:t>
       </w:r>
       <w:r>
         <w:rPr>
@@ -1290,24 +894,7 @@
           <w:sz w:val="16"/>
           <w:szCs w:val="16"/>
         </w:rPr>
-        <w:t>inss</w:t>
-      </w:r>
-      <w:r>
-        <w:rPr>
-          <w:rFonts w:ascii="Segoe UI Semibold" w:hAnsi="Segoe UI Semibold" w:cs="Segoe UI Semibold"/>
-          <w:sz w:val="16"/>
-          <w:szCs w:val="16"/>
-        </w:rPr>
-        <w:t>_beneficiario</w:t>
-      </w:r>
-      <w:proofErr w:type="spellEnd"/>
-      <w:r>
-        <w:rPr>
-          <w:rFonts w:ascii="Segoe UI Semibold" w:hAnsi="Segoe UI Semibold" w:cs="Segoe UI Semibold"/>
-          <w:sz w:val="16"/>
-          <w:szCs w:val="16"/>
-        </w:rPr>
-        <w:t>}}</w:t>
+        <w:t>_beneficiario}}</w:t>
       </w:r>
     </w:p>
     <w:p>
@@ -1344,14 +931,12 @@
       <w:r>
         <w:t>{{</w:t>
       </w:r>
-      <w:proofErr w:type="spellStart"/>
       <w:r>
         <w:rPr>
           <w:bCs/>
         </w:rPr>
         <w:t>data_acidente_segurado_exemplo</w:t>
       </w:r>
-      <w:proofErr w:type="spellEnd"/>
       <w:r>
         <w:t>}}</w:t>
       </w:r>
@@ -1365,15 +950,7 @@
         <w:t xml:space="preserve">B91 nº </w:t>
       </w:r>
       <w:r>
-        <w:t>{{</w:t>
-      </w:r>
-      <w:proofErr w:type="spellStart"/>
-      <w:r>
-        <w:t>numero_beneficio</w:t>
-      </w:r>
-      <w:proofErr w:type="spellEnd"/>
-      <w:r>
-        <w:t>}}</w:t>
+        <w:t>{{numero_beneficio}}</w:t>
       </w:r>
       <w:r>
         <w:t xml:space="preserve">, em </w:t>
@@ -1383,156 +960,106 @@
           <w:rStyle w:val="CorpodeTexto-LaranjaChar"/>
           <w:color w:val="auto"/>
         </w:rPr>
-        <w:t>{{</w:t>
-      </w:r>
-      <w:proofErr w:type="spellStart"/>
-      <w:r>
-        <w:rPr>
-          <w:rStyle w:val="CorpodeTexto-LaranjaChar"/>
-          <w:color w:val="auto"/>
-        </w:rPr>
-        <w:t>data_inicio_beneficio_segurado_exemplo</w:t>
-      </w:r>
-      <w:proofErr w:type="spellEnd"/>
-      <w:r>
-        <w:rPr>
-          <w:rStyle w:val="CorpodeTexto-LaranjaChar"/>
-          <w:color w:val="auto"/>
+        <w:t>{{data_inicio_beneficio_segurado_exemplo}}</w:t>
+      </w:r>
+      <w:r>
+        <w:t>, comprova o nexo entre os eventos.</w:t>
+      </w:r>
+    </w:p>
+    <w:p>
+      <w:pPr>
+        <w:pStyle w:val="CorpodeTexto"/>
+      </w:pPr>
+      <w:r>
+        <w:t xml:space="preserve">Destarte, mesmo sendo decorrente de acidente de trajeto, a administração pública indevidamente incluiu o </w:t>
+      </w:r>
+      <w:r>
+        <w:rPr>
+          <w:highlight w:val="yellow"/>
+        </w:rPr>
+        <w:t xml:space="preserve">benefício de </w:t>
+      </w:r>
+      <w:r>
+        <w:rPr>
+          <w:highlight w:val="yellow"/>
+        </w:rPr>
+        <w:t>auxílio por incapacidade temporária por acidente de trabalho</w:t>
+      </w:r>
+      <w:r>
+        <w:rPr>
+          <w:highlight w:val="yellow"/>
+        </w:rPr>
+        <w:t>, espécie B91, nº</w:t>
+      </w:r>
+      <w:r>
+        <w:t xml:space="preserve"> {{numero_beneficio}}</w:t>
+      </w:r>
+      <w:r>
+        <w:t xml:space="preserve">, na base de cálculo do índice FAP </w:t>
+      </w:r>
+      <w:r>
+        <w:rPr>
+          <w:highlight w:val="yellow"/>
+        </w:rPr>
+        <w:t>vigência</w:t>
+      </w:r>
+      <w:r>
+        <w:rPr>
+          <w:highlight w:val="yellow"/>
+        </w:rPr>
+        <w:t xml:space="preserve"> {{</w:t>
+      </w:r>
+      <w:r>
+        <w:rPr>
+          <w:highlight w:val="yellow"/>
+        </w:rPr>
+        <w:t>vigencia_fap</w:t>
+      </w:r>
+      <w:r>
+        <w:rPr>
+          <w:highlight w:val="yellow"/>
         </w:rPr>
         <w:t>}}</w:t>
       </w:r>
       <w:r>
-        <w:t>, comprova o nexo entre os eventos.</w:t>
-      </w:r>
-    </w:p>
+        <w:rPr>
+          <w:highlight w:val="yellow"/>
+        </w:rPr>
+        <w:t xml:space="preserve"> </w:t>
+      </w:r>
+      <w:r>
+        <w:t xml:space="preserve">do estabelecimento com </w:t>
+      </w:r>
+      <w:bookmarkStart w:id="3" w:name="_Hlk190164685"/>
+      <w:r>
+        <w:rPr>
+          <w:highlight w:val="yellow"/>
+        </w:rPr>
+        <w:t>CNPJ nº</w:t>
+      </w:r>
+      <w:r>
+        <w:t xml:space="preserve"> {{cliente_cnpj}}</w:t>
+      </w:r>
+      <w:r>
+        <w:t>.</w:t>
+      </w:r>
+    </w:p>
+    <w:bookmarkEnd w:id="3"/>
     <w:p>
       <w:pPr>
         <w:pStyle w:val="CorpodeTexto"/>
       </w:pPr>
-      <w:r>
-        <w:t xml:space="preserve">Destarte, mesmo sendo decorrente de acidente de trajeto, a administração pública indevidamente incluiu o </w:t>
-      </w:r>
-      <w:r>
-        <w:rPr>
-          <w:highlight w:val="yellow"/>
-        </w:rPr>
-        <w:t xml:space="preserve">benefício de </w:t>
-      </w:r>
-      <w:r>
-        <w:rPr>
-          <w:highlight w:val="yellow"/>
-        </w:rPr>
-        <w:t>auxílio por incapacidade temporária por acidente de trabalho</w:t>
-      </w:r>
-      <w:r>
-        <w:rPr>
-          <w:highlight w:val="yellow"/>
-        </w:rPr>
-        <w:t>, espécie B91, nº</w:t>
-      </w:r>
-      <w:r>
-        <w:t xml:space="preserve"> {{</w:t>
-      </w:r>
-      <w:proofErr w:type="spellStart"/>
-      <w:r>
-        <w:t>numero_beneficio</w:t>
-      </w:r>
-      <w:proofErr w:type="spellEnd"/>
-      <w:r>
-        <w:t>}}</w:t>
-      </w:r>
-      <w:r>
-        <w:t xml:space="preserve">, na base de cálculo do índice FAP </w:t>
-      </w:r>
-      <w:r>
-        <w:rPr>
-          <w:highlight w:val="yellow"/>
-        </w:rPr>
-        <w:t>vigência</w:t>
-      </w:r>
-      <w:r>
-        <w:rPr>
-          <w:highlight w:val="yellow"/>
-        </w:rPr>
-        <w:t xml:space="preserve"> {{</w:t>
-      </w:r>
-      <w:proofErr w:type="spellStart"/>
-      <w:r>
-        <w:rPr>
-          <w:highlight w:val="yellow"/>
-        </w:rPr>
-        <w:t>vigencia_fap</w:t>
-      </w:r>
-      <w:proofErr w:type="spellEnd"/>
-      <w:r>
-        <w:rPr>
-          <w:highlight w:val="yellow"/>
-        </w:rPr>
-        <w:t>}}</w:t>
-      </w:r>
-      <w:r>
-        <w:rPr>
-          <w:highlight w:val="yellow"/>
-        </w:rPr>
-        <w:t xml:space="preserve"> </w:t>
-      </w:r>
-      <w:r>
-        <w:t xml:space="preserve">do estabelecimento com </w:t>
-      </w:r>
-      <w:bookmarkStart w:id="3" w:name="_Hlk190164685"/>
-      <w:r>
-        <w:rPr>
-          <w:highlight w:val="yellow"/>
-        </w:rPr>
-        <w:t>CNPJ nº</w:t>
-      </w:r>
-      <w:r>
-        <w:t xml:space="preserve"> {{</w:t>
-      </w:r>
-      <w:proofErr w:type="spellStart"/>
-      <w:r>
-        <w:t>cliente_cnpj</w:t>
-      </w:r>
-      <w:proofErr w:type="spellEnd"/>
-      <w:r>
-        <w:t>}}</w:t>
-      </w:r>
-      <w:r>
-        <w:t>.</w:t>
-      </w:r>
-    </w:p>
-    <w:bookmarkEnd w:id="3"/>
-    <w:p>
-      <w:pPr>
-        <w:pStyle w:val="CorpodeTexto"/>
-      </w:pPr>
     </w:p>
     <w:p>
       <w:pPr>
         <w:pStyle w:val="LegendaImagem"/>
       </w:pPr>
       <w:r>
-        <w:t>{{</w:t>
-      </w:r>
-      <w:proofErr w:type="spellStart"/>
-      <w:r>
-        <w:t>vigencia_fap</w:t>
-      </w:r>
-      <w:proofErr w:type="spellEnd"/>
-      <w:r>
-        <w:t>}}</w:t>
+        <w:t>{{vigencia_fap}}</w:t>
       </w:r>
       <w:r>
         <w:br/>
-        <w:t>{{</w:t>
-      </w:r>
-      <w:proofErr w:type="spellStart"/>
-      <w:r>
-        <w:t>imagem_vigencia_beneficio</w:t>
-      </w:r>
-      <w:proofErr w:type="spellEnd"/>
-      <w:r>
-        <w:t>}}</w:t>
+        <w:t>{{imagem_vigencia_beneficio}}</w:t>
       </w:r>
     </w:p>
     <w:p>
@@ -1637,7 +1164,6 @@
       <w:r>
         <w:t xml:space="preserve">Nesse sentido decidiu o MM. Juiz Marco Aurélio de Mello Castriani, nos autos nº 5018811-28.2023.4.03.6100/SP, em trâmite na 1ª Vara Cível Federal de São Paulo/SP, </w:t>
       </w:r>
-      <w:proofErr w:type="spellStart"/>
       <w:r>
         <w:rPr>
           <w:i/>
@@ -1645,7 +1171,6 @@
         </w:rPr>
         <w:t>verbis</w:t>
       </w:r>
-      <w:proofErr w:type="spellEnd"/>
       <w:r>
         <w:t>:</w:t>
       </w:r>
@@ -1699,21 +1224,12 @@
       <w:r>
         <w:t xml:space="preserve">Da mesma forma é o entendimento do MM. Juiz Diógenes Tarcísio Marcelino Teixeira, nos autos nº 5020684-65.2022.4.04.7201/SC, em trâmite na 3ª Vara Federal de Florianópolis/SC, </w:t>
       </w:r>
-      <w:proofErr w:type="spellStart"/>
       <w:r>
         <w:rPr>
           <w:i/>
           <w:iCs/>
         </w:rPr>
-        <w:t>verbis</w:t>
-      </w:r>
-      <w:proofErr w:type="spellEnd"/>
-      <w:r>
-        <w:rPr>
-          <w:i/>
-          <w:iCs/>
-        </w:rPr>
-        <w:t>:</w:t>
+        <w:t>verbis:</w:t>
       </w:r>
     </w:p>
     <w:p>
@@ -1837,17 +1353,8 @@
           <w:i/>
           <w:iCs/>
         </w:rPr>
-        <w:t xml:space="preserve">in </w:t>
-      </w:r>
-      <w:proofErr w:type="spellStart"/>
-      <w:r>
-        <w:rPr>
-          <w:i/>
-          <w:iCs/>
-        </w:rPr>
-        <w:t>verbis</w:t>
-      </w:r>
-      <w:proofErr w:type="spellEnd"/>
+        <w:t>in verbis</w:t>
+      </w:r>
       <w:r>
         <w:t>:</w:t>
       </w:r>
@@ -1900,94 +1407,127 @@
           <w:b/>
           <w:bCs/>
         </w:rPr>
-        <w:t xml:space="preserve">Em consulta ao sistema </w:t>
-      </w:r>
-      <w:proofErr w:type="spellStart"/>
+        <w:t>Em consulta ao sistema CATweb, verificamos que a CAT nº 2014.281179.3/0 é uma CAT de trajeto, com data de acidente 27/05/2014, sendo esta data a mesma relacionada aos benefícios elencados pela empresa, se tratando assim do mesmo evento acidentário.</w:t>
+      </w:r>
+    </w:p>
+    <w:p>
+      <w:pPr>
+        <w:pStyle w:val="Jurisprudncia"/>
+      </w:pPr>
+      <w:r>
+        <w:t xml:space="preserve">5. </w:t>
+      </w:r>
+      <w:r>
+        <w:tab/>
+        <w:t>Conforme previsto na Resolução CNPS nº 1.329/2017, na composição do índice de gravidade e do índice de custo são computados todos os benefícios acidentários com data de despacho durante o período-base de cálculo do FAP. São definições estruturantes do cálculo:</w:t>
+      </w:r>
+    </w:p>
+    <w:p>
+      <w:pPr>
+        <w:pStyle w:val="Jurisprudncia"/>
+      </w:pPr>
+      <w:r>
+        <w:t>[...]</w:t>
+      </w:r>
+    </w:p>
+    <w:p>
+      <w:pPr>
+        <w:pStyle w:val="Jurisprudncia"/>
+      </w:pPr>
+      <w:r>
+        <w:lastRenderedPageBreak/>
+        <w:t xml:space="preserve">6. </w:t>
+      </w:r>
+      <w:r>
+        <w:tab/>
+        <w:t>Portanto, em conformidade com a Resolução nº 1.329/2017, que retirou os acidentes in itinere, a alegação da empresa autora é procedente, tendo o benefício em questão sido incluído erroneamente no cálculo do FAP na vigência 2018.</w:t>
+      </w:r>
+    </w:p>
+    <w:p>
+      <w:pPr>
+        <w:pStyle w:val="Jurisprudncia"/>
+      </w:pPr>
+      <w:r>
+        <w:t xml:space="preserve">7. </w:t>
+      </w:r>
+      <w:r>
+        <w:tab/>
+      </w:r>
       <w:r>
         <w:rPr>
           <w:b/>
           <w:bCs/>
         </w:rPr>
-        <w:t>CATweb</w:t>
-      </w:r>
-      <w:proofErr w:type="spellEnd"/>
+        <w:t>Em consulta ao Banco de dados de Comunicação de Acidentes de Trabalho – CAT, verificar que, de fato, foi emitida CAT de trajeto pela empresa.</w:t>
+      </w:r>
+    </w:p>
+    <w:p>
+      <w:pPr>
+        <w:pStyle w:val="Jurisprudncia"/>
+      </w:pPr>
+      <w:r>
+        <w:t xml:space="preserve">8. </w:t>
+      </w:r>
+      <w:r>
+        <w:tab/>
+        <w:t>Quando um benefício por incapacidade é analisado junto aos sistemas informatizados da Previdência Social, é efetuada rotina para averiguação de emissão de Comunicação de Acidente do Trabalho – CAT para o evento que motivou o afastamento do trabalho. Caso seja encontrada uma CAT, nestas condições, fica estabelecido um vínculo entre o benefício requerido e a CAT registrada, não tendo no presente caso ocorrido tal vinculação.</w:t>
+      </w:r>
+    </w:p>
+    <w:p>
+      <w:pPr>
+        <w:pStyle w:val="Jurisprudncia"/>
+      </w:pPr>
+      <w:r>
+        <w:t xml:space="preserve">9. </w:t>
+      </w:r>
+      <w:r>
+        <w:tab/>
+      </w:r>
       <w:r>
         <w:rPr>
           <w:b/>
           <w:bCs/>
         </w:rPr>
-        <w:t>, verificamos que a CAT nº 2014.281179.3/0 é uma CAT de trajeto, com data de acidente 27/05/2014, sendo esta data a mesma relacionada aos benefícios elencados pela empresa, se tratando assim do mesmo evento acidentário.</w:t>
-      </w:r>
-    </w:p>
-    <w:p>
-      <w:pPr>
-        <w:pStyle w:val="Jurisprudncia"/>
-      </w:pPr>
-      <w:r>
-        <w:t xml:space="preserve">5. </w:t>
-      </w:r>
-      <w:r>
-        <w:tab/>
-        <w:t>Conforme previsto na Resolução CNPS nº 1.329/2017, na composição do índice de gravidade e do índice de custo são computados todos os benefícios acidentários com data de despacho durante o período-base de cálculo do FAP. São definições estruturantes do cálculo:</w:t>
-      </w:r>
-    </w:p>
-    <w:p>
-      <w:pPr>
-        <w:pStyle w:val="Jurisprudncia"/>
-      </w:pPr>
-      <w:r>
-        <w:t>[...]</w:t>
-      </w:r>
-    </w:p>
-    <w:p>
-      <w:pPr>
-        <w:pStyle w:val="Jurisprudncia"/>
-      </w:pPr>
-      <w:r>
-        <w:lastRenderedPageBreak/>
-        <w:t xml:space="preserve">6. </w:t>
-      </w:r>
-      <w:r>
-        <w:tab/>
-        <w:t xml:space="preserve">Portanto, em conformidade com a Resolução nº 1.329/2017, que retirou os acidentes in </w:t>
-      </w:r>
-      <w:proofErr w:type="spellStart"/>
-      <w:r>
-        <w:t>itinere</w:t>
-      </w:r>
-      <w:proofErr w:type="spellEnd"/>
-      <w:r>
-        <w:t>, a alegação da empresa autora é procedente, tendo o benefício em questão sido incluído erroneamente no cálculo do FAP na vigência 2018.</w:t>
-      </w:r>
-    </w:p>
-    <w:p>
-      <w:pPr>
-        <w:pStyle w:val="Jurisprudncia"/>
-      </w:pPr>
-      <w:r>
-        <w:t xml:space="preserve">7. </w:t>
-      </w:r>
-      <w:r>
-        <w:tab/>
+        <w:t>Dessa forma, procedente a alegação da autora de que os benefícios elencados em sua petição inicial devam ser excluídos do cálculo do FAP nas vigências 2018 a 2021.</w:t>
+      </w:r>
+      <w:r>
+        <w:t xml:space="preserve"> (</w:t>
       </w:r>
       <w:r>
         <w:rPr>
           <w:b/>
           <w:bCs/>
         </w:rPr>
-        <w:t>Em consulta ao Banco de dados de Comunicação de Acidentes de Trabalho – CAT, verificar que, de fato, foi emitida CAT de trajeto pela empresa.</w:t>
-      </w:r>
+        <w:t>GN</w:t>
+      </w:r>
+      <w:r>
+        <w:t>)</w:t>
+      </w:r>
+    </w:p>
+    <w:p>
+      <w:pPr>
+        <w:pStyle w:val="CorpodeTexto"/>
+      </w:pPr>
+    </w:p>
+    <w:p>
+      <w:pPr>
+        <w:pStyle w:val="CorpodeTexto"/>
+      </w:pPr>
+      <w:r>
+        <w:t>No mesmo sentido a contestação apresentada nos autos do processo nº 5005677-73.2021.4.04.7005/PR, em trâmite na 1ª Vara Federal de Guarapuava.</w:t>
+      </w:r>
+    </w:p>
+    <w:p>
+      <w:pPr>
+        <w:pStyle w:val="CorpodeTexto"/>
+      </w:pPr>
     </w:p>
     <w:p>
       <w:pPr>
         <w:pStyle w:val="Jurisprudncia"/>
       </w:pPr>
       <w:r>
-        <w:t xml:space="preserve">8. </w:t>
-      </w:r>
-      <w:r>
-        <w:tab/>
-        <w:t>Quando um benefício por incapacidade é analisado junto aos sistemas informatizados da Previdência Social, é efetuada rotina para averiguação de emissão de Comunicação de Acidente do Trabalho – CAT para o evento que motivou o afastamento do trabalho. Caso seja encontrada uma CAT, nestas condições, fica estabelecido um vínculo entre o benefício requerido e a CAT registrada, não tendo no presente caso ocorrido tal vinculação.</w:t>
+        <w:t>3.1 ACIDENTES DE TRAJETO.</w:t>
       </w:r>
     </w:p>
     <w:p>
@@ -1995,177 +1535,55 @@
         <w:pStyle w:val="Jurisprudncia"/>
       </w:pPr>
       <w:r>
-        <w:t xml:space="preserve">9. </w:t>
-      </w:r>
-      <w:r>
-        <w:tab/>
+        <w:t>Este ponto teve a seguinte análise favorável ao contribuinte:</w:t>
+      </w:r>
+    </w:p>
+    <w:p>
+      <w:pPr>
+        <w:pStyle w:val="Jurisprudncia"/>
+      </w:pPr>
+      <w:r>
+        <w:t xml:space="preserve">4.2. Neste caso, </w:t>
       </w:r>
       <w:r>
         <w:rPr>
           <w:b/>
           <w:bCs/>
         </w:rPr>
-        <w:t>Dessa forma, procedente a alegação da autora de que os benefícios elencados em sua petição inicial devam ser excluídos do cálculo do FAP nas vigências 2018 a 2021.</w:t>
-      </w:r>
-      <w:r>
-        <w:t xml:space="preserve"> (</w:t>
+        <w:t>a Autora solicita que sejam excluídos os NB Nºs 6137349385 e 6147734265, contabilizados na vigência 2018, por se tratarem de acidentes de trajeto</w:t>
+      </w:r>
+      <w:r>
+        <w:t>, em conformidade com a nova resolução nº 1.329/2017, que retirou os acidentes in itinere da regra de cálculo do FAP para os índices vigentes a partir de 2018.</w:t>
+      </w:r>
+    </w:p>
+    <w:p>
+      <w:pPr>
+        <w:pStyle w:val="Jurisprudncia"/>
+      </w:pPr>
+      <w:r>
+        <w:t xml:space="preserve">4.3. Em consulta ao Banco de dados de Comunicação de Acidentes de Trabalho - CAT, identificamos que as </w:t>
       </w:r>
       <w:r>
         <w:rPr>
           <w:b/>
           <w:bCs/>
         </w:rPr>
-        <w:t>GN</w:t>
-      </w:r>
-      <w:r>
-        <w:t>)</w:t>
-      </w:r>
-    </w:p>
-    <w:p>
-      <w:pPr>
-        <w:pStyle w:val="CorpodeTexto"/>
-      </w:pPr>
-    </w:p>
-    <w:p>
-      <w:pPr>
-        <w:pStyle w:val="CorpodeTexto"/>
-      </w:pPr>
-      <w:r>
-        <w:t>No mesmo sentido a contestação apresentada nos autos do processo nº 5005677-73.2021.4.04.7005/PR, em trâmite na 1ª Vara Federal de Guarapuava.</w:t>
-      </w:r>
-    </w:p>
-    <w:p>
-      <w:pPr>
-        <w:pStyle w:val="CorpodeTexto"/>
-      </w:pPr>
+        <w:t>CAT's nºs: 2016.093764.7/01 e 2016.183946.0/01</w:t>
+      </w:r>
+      <w:r>
+        <w:t>, estão, respectivamente, relacionadas aos benefícios, ora reclamados e se referem a acidentes de trajeto.</w:t>
+      </w:r>
     </w:p>
     <w:p>
       <w:pPr>
         <w:pStyle w:val="Jurisprudncia"/>
       </w:pPr>
-      <w:r>
-        <w:t>3.1 ACIDENTES DE TRAJETO.</w:t>
-      </w:r>
-    </w:p>
-    <w:p>
-      <w:pPr>
-        <w:pStyle w:val="Jurisprudncia"/>
-      </w:pPr>
-      <w:r>
-        <w:t>Este ponto teve a seguinte análise favorável ao contribuinte:</w:t>
-      </w:r>
-    </w:p>
-    <w:p>
-      <w:pPr>
-        <w:pStyle w:val="Jurisprudncia"/>
-      </w:pPr>
-      <w:r>
-        <w:t xml:space="preserve">4.2. Neste caso, </w:t>
-      </w:r>
       <w:r>
         <w:rPr>
           <w:b/>
           <w:bCs/>
         </w:rPr>
-        <w:t xml:space="preserve">a Autora solicita que sejam excluídos os NB </w:t>
-      </w:r>
-      <w:proofErr w:type="spellStart"/>
-      <w:r>
-        <w:rPr>
-          <w:b/>
-          <w:bCs/>
-        </w:rPr>
-        <w:t>Nºs</w:t>
-      </w:r>
-      <w:proofErr w:type="spellEnd"/>
-      <w:r>
-        <w:rPr>
-          <w:b/>
-          <w:bCs/>
-        </w:rPr>
-        <w:t xml:space="preserve"> 6137349385 e 6147734265, contabilizados na vigência 2018, por se tratarem de acidentes de trajeto</w:t>
-      </w:r>
-      <w:r>
-        <w:t xml:space="preserve">, em conformidade com a nova resolução nº 1.329/2017, que retirou os acidentes in </w:t>
-      </w:r>
-      <w:proofErr w:type="spellStart"/>
-      <w:r>
-        <w:t>itinere</w:t>
-      </w:r>
-      <w:proofErr w:type="spellEnd"/>
-      <w:r>
-        <w:t xml:space="preserve"> da regra de cálculo do FAP para os índices vigentes a partir de 2018.</w:t>
-      </w:r>
-    </w:p>
-    <w:p>
-      <w:pPr>
-        <w:pStyle w:val="Jurisprudncia"/>
-      </w:pPr>
-      <w:r>
-        <w:t xml:space="preserve">4.3. Em consulta ao Banco de dados de Comunicação de Acidentes de Trabalho - CAT, identificamos que as </w:t>
-      </w:r>
-      <w:proofErr w:type="spellStart"/>
-      <w:r>
-        <w:rPr>
-          <w:b/>
-          <w:bCs/>
-        </w:rPr>
-        <w:t>CAT's</w:t>
-      </w:r>
-      <w:proofErr w:type="spellEnd"/>
-      <w:r>
-        <w:rPr>
-          <w:b/>
-          <w:bCs/>
-        </w:rPr>
-        <w:t xml:space="preserve"> </w:t>
-      </w:r>
-      <w:proofErr w:type="spellStart"/>
-      <w:r>
-        <w:rPr>
-          <w:b/>
-          <w:bCs/>
-        </w:rPr>
-        <w:t>nºs</w:t>
-      </w:r>
-      <w:proofErr w:type="spellEnd"/>
-      <w:r>
-        <w:rPr>
-          <w:b/>
-          <w:bCs/>
-        </w:rPr>
-        <w:t>: 2016.093764.7/01 e 2016.183946.0/01</w:t>
-      </w:r>
-      <w:r>
-        <w:t>, estão, respectivamente, relacionadas aos benefícios, ora reclamados e se referem a acidentes de trajeto.</w:t>
-      </w:r>
-    </w:p>
-    <w:p>
-      <w:pPr>
-        <w:pStyle w:val="Jurisprudncia"/>
-      </w:pPr>
-      <w:r>
-        <w:rPr>
-          <w:b/>
-          <w:bCs/>
-        </w:rPr>
-        <w:t xml:space="preserve">4.4. Dessa forma, comandaremos nesta data, a exclusão dos NB </w:t>
-      </w:r>
-      <w:proofErr w:type="spellStart"/>
-      <w:r>
-        <w:rPr>
-          <w:b/>
-          <w:bCs/>
-        </w:rPr>
-        <w:t>Nºs</w:t>
-      </w:r>
-      <w:proofErr w:type="spellEnd"/>
-      <w:r>
-        <w:rPr>
-          <w:b/>
-          <w:bCs/>
-        </w:rPr>
-        <w:t>: 6137349385 e 6147734265, contabilizados na vigência 2018</w:t>
+        <w:t>4.4. Dessa forma, comandaremos nesta data, a exclusão dos NB Nºs: 6137349385 e 6147734265, contabilizados na vigência 2018</w:t>
       </w:r>
       <w:r>
         <w:t>. (</w:t>
@@ -2218,18 +1636,8 @@
           <w:i/>
           <w:iCs/>
         </w:rPr>
-        <w:t xml:space="preserve">in </w:t>
-      </w:r>
-      <w:proofErr w:type="spellStart"/>
-      <w:r>
-        <w:rPr>
-          <w:rFonts w:cs="Arial"/>
-          <w:i/>
-          <w:iCs/>
-        </w:rPr>
-        <w:t>verbis</w:t>
-      </w:r>
-      <w:proofErr w:type="spellEnd"/>
+        <w:t>in verbis</w:t>
+      </w:r>
       <w:r>
         <w:rPr>
           <w:rFonts w:cs="Arial"/>
@@ -2271,39 +1679,7 @@
           <w:b/>
           <w:bCs/>
         </w:rPr>
-        <w:t xml:space="preserve">Deveras, a Resolução MPS/CNPS n.º 1.329/2017 estatui que os benefícios de natureza acidentária decorrentes de acidente de trajeto – assim identificados por meio da CAT ou por meio de outro </w:t>
-      </w:r>
-      <w:proofErr w:type="spellStart"/>
-      <w:r>
-        <w:rPr>
-          <w:b/>
-          <w:bCs/>
-        </w:rPr>
-        <w:t>instr</w:t>
-      </w:r>
-      <w:proofErr w:type="spellEnd"/>
-      <w:r>
-        <w:rPr>
-          <w:b/>
-          <w:bCs/>
-        </w:rPr>
-        <w:t xml:space="preserve"> </w:t>
-      </w:r>
-      <w:proofErr w:type="spellStart"/>
-      <w:r>
-        <w:rPr>
-          <w:b/>
-          <w:bCs/>
-        </w:rPr>
-        <w:t>umento</w:t>
-      </w:r>
-      <w:proofErr w:type="spellEnd"/>
-      <w:r>
-        <w:rPr>
-          <w:b/>
-          <w:bCs/>
-        </w:rPr>
-        <w:t xml:space="preserve"> que vier a substituí-la – não devem ser considerados como insumos do cálculo do FAP.</w:t>
+        <w:t>Deveras, a Resolução MPS/CNPS n.º 1.329/2017 estatui que os benefícios de natureza acidentária decorrentes de acidente de trajeto – assim identificados por meio da CAT ou por meio de outro instr umento que vier a substituí-la – não devem ser considerados como insumos do cálculo do FAP.</w:t>
       </w:r>
     </w:p>
     <w:p>
@@ -2528,7 +1904,6 @@
         </w:rPr>
         <w:t>{</w:t>
       </w:r>
-      <w:proofErr w:type="spellStart"/>
       <w:r>
         <w:rPr>
           <w:b/>
@@ -2537,7 +1912,6 @@
         </w:rPr>
         <w:t>quantidade_acidentes</w:t>
       </w:r>
-      <w:proofErr w:type="spellEnd"/>
       <w:r>
         <w:rPr>
           <w:b/>
@@ -2568,25 +1942,7 @@
           <w:bCs/>
           <w:highlight w:val="yellow"/>
         </w:rPr>
-        <w:t>{{</w:t>
-      </w:r>
-      <w:proofErr w:type="spellStart"/>
-      <w:r>
-        <w:rPr>
-          <w:b/>
-          <w:bCs/>
-          <w:highlight w:val="yellow"/>
-        </w:rPr>
-        <w:t>quantidade_acidentes_extenso</w:t>
-      </w:r>
-      <w:proofErr w:type="spellEnd"/>
-      <w:r>
-        <w:rPr>
-          <w:b/>
-          <w:bCs/>
-          <w:highlight w:val="yellow"/>
-        </w:rPr>
-        <w:t>}}</w:t>
+        <w:t>{{quantidade_acidentes_extenso}}</w:t>
       </w:r>
       <w:r>
         <w:rPr>

</xml_diff>

<commit_message>
customização modelo acidente de trajeto
</commit_message>
<xml_diff>
--- a/templates_docx/modelo_acidente_trajeto.docx
+++ b/templates_docx/modelo_acidente_trajeto.docx
@@ -89,16 +89,26 @@
           <w:bCs/>
           <w:highlight w:val="yellow"/>
         </w:rPr>
-        <w:t>{quantidade_acidente</w:t>
-      </w:r>
+        <w:t>{</w:t>
+      </w:r>
+      <w:proofErr w:type="spellStart"/>
       <w:r>
         <w:rPr>
           <w:b/>
           <w:bCs/>
           <w:highlight w:val="yellow"/>
         </w:rPr>
+        <w:t>quantidade_acidente</w:t>
+      </w:r>
+      <w:r>
+        <w:rPr>
+          <w:b/>
+          <w:bCs/>
+          <w:highlight w:val="yellow"/>
+        </w:rPr>
         <w:t>s</w:t>
       </w:r>
+      <w:proofErr w:type="spellEnd"/>
       <w:r>
         <w:rPr>
           <w:b/>
@@ -131,6 +141,7 @@
         </w:rPr>
         <w:t>{</w:t>
       </w:r>
+      <w:proofErr w:type="spellStart"/>
       <w:r>
         <w:rPr>
           <w:b/>
@@ -139,6 +150,7 @@
         </w:rPr>
         <w:t>quantidade_acidentes_extenso</w:t>
       </w:r>
+      <w:proofErr w:type="spellEnd"/>
       <w:r>
         <w:rPr>
           <w:b/>
@@ -546,12 +558,26 @@
         <w:rPr>
           <w:highlight w:val="yellow"/>
         </w:rPr>
-        <w:t xml:space="preserve"> {{nome_segurado_exemplo}}</w:t>
-      </w:r>
+        <w:t xml:space="preserve"> {{</w:t>
+      </w:r>
+      <w:proofErr w:type="spellStart"/>
       <w:r>
         <w:rPr>
           <w:highlight w:val="yellow"/>
         </w:rPr>
+        <w:t>nome_segurado_exemplo</w:t>
+      </w:r>
+      <w:proofErr w:type="spellEnd"/>
+      <w:r>
+        <w:rPr>
+          <w:highlight w:val="yellow"/>
+        </w:rPr>
+        <w:t>}}</w:t>
+      </w:r>
+      <w:r>
+        <w:rPr>
+          <w:highlight w:val="yellow"/>
+        </w:rPr>
         <w:t>, inscrita no NIT sob o nº</w:t>
       </w:r>
       <w:r>
@@ -561,7 +587,15 @@
         <w:t>{</w:t>
       </w:r>
       <w:r>
-        <w:t>{nit_segurado_exemplo}</w:t>
+        <w:t>{</w:t>
+      </w:r>
+      <w:proofErr w:type="spellStart"/>
+      <w:r>
+        <w:t>nit_segurado_exemplo</w:t>
+      </w:r>
+      <w:proofErr w:type="spellEnd"/>
+      <w:r>
+        <w:t>}</w:t>
       </w:r>
       <w:r>
         <w:t>}</w:t>
@@ -592,7 +626,15 @@
         <w:t xml:space="preserve">A segurada </w:t>
       </w:r>
       <w:r>
-        <w:t>{{nome_segurado_exemplo}}</w:t>
+        <w:t>{{</w:t>
+      </w:r>
+      <w:proofErr w:type="spellStart"/>
+      <w:r>
+        <w:t>nome_segurado_exemplo</w:t>
+      </w:r>
+      <w:proofErr w:type="spellEnd"/>
+      <w:r>
+        <w:t>}}</w:t>
       </w:r>
       <w:r>
         <w:t xml:space="preserve"> sofreu um </w:t>
@@ -617,12 +659,14 @@
         </w:rPr>
         <w:t>{{</w:t>
       </w:r>
+      <w:proofErr w:type="spellStart"/>
       <w:r>
         <w:rPr>
           <w:b/>
         </w:rPr>
         <w:t>data_acidente_segurado_exemplo</w:t>
       </w:r>
+      <w:proofErr w:type="spellEnd"/>
       <w:r>
         <w:rPr>
           <w:b/>
@@ -680,6 +724,7 @@
         <w:br/>
         <w:t>{{</w:t>
       </w:r>
+      <w:proofErr w:type="spellStart"/>
       <w:r>
         <w:rPr>
           <w:rFonts w:ascii="Segoe UI Semibold" w:hAnsi="Segoe UI Semibold" w:cs="Segoe UI Semibold"/>
@@ -694,7 +739,16 @@
           <w:sz w:val="16"/>
           <w:szCs w:val="16"/>
         </w:rPr>
-        <w:t>magem_cat}}</w:t>
+        <w:t>magem_cat</w:t>
+      </w:r>
+      <w:proofErr w:type="spellEnd"/>
+      <w:r>
+        <w:rPr>
+          <w:rFonts w:ascii="Segoe UI Semibold" w:hAnsi="Segoe UI Semibold" w:cs="Segoe UI Semibold"/>
+          <w:sz w:val="16"/>
+          <w:szCs w:val="16"/>
+        </w:rPr>
+        <w:t>}}</w:t>
       </w:r>
     </w:p>
     <w:p>
@@ -743,7 +797,41 @@
           <w:b/>
           <w:bCs/>
         </w:rPr>
-        <w:t xml:space="preserve"> {{numero_beneficio}}</w:t>
+        <w:t xml:space="preserve"> {{</w:t>
+      </w:r>
+      <w:proofErr w:type="spellStart"/>
+      <w:proofErr w:type="gramStart"/>
+      <w:r>
+        <w:rPr>
+          <w:b/>
+          <w:bCs/>
+        </w:rPr>
+        <w:t>numero</w:t>
+      </w:r>
+      <w:proofErr w:type="gramEnd"/>
+      <w:r>
+        <w:rPr>
+          <w:b/>
+          <w:bCs/>
+        </w:rPr>
+        <w:t>_</w:t>
+      </w:r>
+      <w:proofErr w:type="gramStart"/>
+      <w:r>
+        <w:rPr>
+          <w:b/>
+          <w:bCs/>
+        </w:rPr>
+        <w:t>beneficio</w:t>
+      </w:r>
+      <w:proofErr w:type="spellEnd"/>
+      <w:proofErr w:type="gramEnd"/>
+      <w:r>
+        <w:rPr>
+          <w:b/>
+          <w:bCs/>
+        </w:rPr>
+        <w:t>}}</w:t>
       </w:r>
       <w:r>
         <w:t xml:space="preserve">, com Data de Início do Benefício </w:t>
@@ -763,35 +851,121 @@
           <w:rStyle w:val="CorpodeTexto-LaranjaChar"/>
           <w:color w:val="auto"/>
         </w:rPr>
-        <w:t xml:space="preserve">{{data_inicio_beneficio_segurado_exemplo}} </w:t>
-      </w:r>
-      <w:r>
-        <w:t xml:space="preserve">e Data de Cessação do Benefício </w:t>
-      </w:r>
-      <w:r>
-        <w:rPr>
-          <w:b/>
-          <w:bCs/>
-          <w:highlight w:val="yellow"/>
-        </w:rPr>
-        <w:t>(DCB) em</w:t>
-      </w:r>
-      <w:r>
-        <w:rPr>
-          <w:b/>
-          <w:bCs/>
-        </w:rPr>
-        <w:t xml:space="preserve"> </w:t>
-      </w:r>
+        <w:t>{{</w:t>
+      </w:r>
+      <w:proofErr w:type="spellStart"/>
       <w:r>
         <w:rPr>
           <w:rStyle w:val="CorpodeTexto-LaranjaChar"/>
           <w:color w:val="auto"/>
         </w:rPr>
-        <w:t>{{data_fim_beneficio_segurado_exemplo}}</w:t>
+        <w:t>data_</w:t>
+      </w:r>
+      <w:proofErr w:type="gramStart"/>
+      <w:r>
+        <w:rPr>
+          <w:rStyle w:val="CorpodeTexto-LaranjaChar"/>
+          <w:color w:val="auto"/>
+        </w:rPr>
+        <w:t>inicio</w:t>
+      </w:r>
+      <w:proofErr w:type="gramEnd"/>
+      <w:r>
+        <w:rPr>
+          <w:rStyle w:val="CorpodeTexto-LaranjaChar"/>
+          <w:color w:val="auto"/>
+        </w:rPr>
+        <w:t>_</w:t>
+      </w:r>
+      <w:proofErr w:type="gramStart"/>
+      <w:r>
+        <w:rPr>
+          <w:rStyle w:val="CorpodeTexto-LaranjaChar"/>
+          <w:color w:val="auto"/>
+        </w:rPr>
+        <w:t>beneficio</w:t>
+      </w:r>
+      <w:proofErr w:type="gramEnd"/>
+      <w:r>
+        <w:rPr>
+          <w:rStyle w:val="CorpodeTexto-LaranjaChar"/>
+          <w:color w:val="auto"/>
+        </w:rPr>
+        <w:t>_segurado_exemplo</w:t>
+      </w:r>
+      <w:proofErr w:type="spellEnd"/>
+      <w:r>
+        <w:rPr>
+          <w:rStyle w:val="CorpodeTexto-LaranjaChar"/>
+          <w:color w:val="auto"/>
+        </w:rPr>
+        <w:t xml:space="preserve">}} </w:t>
+      </w:r>
+      <w:r>
+        <w:t xml:space="preserve">e Data de Cessação do Benefício </w:t>
+      </w:r>
+      <w:r>
+        <w:rPr>
+          <w:b/>
+          <w:bCs/>
+          <w:highlight w:val="yellow"/>
+        </w:rPr>
+        <w:t>(DCB) em</w:t>
+      </w:r>
+      <w:r>
+        <w:rPr>
+          <w:b/>
+          <w:bCs/>
+        </w:rPr>
+        <w:t xml:space="preserve"> </w:t>
+      </w:r>
+      <w:r>
+        <w:rPr>
+          <w:rStyle w:val="CorpodeTexto-LaranjaChar"/>
+          <w:color w:val="auto"/>
+        </w:rPr>
+        <w:t>{{</w:t>
+      </w:r>
+      <w:proofErr w:type="spellStart"/>
+      <w:r>
+        <w:rPr>
+          <w:rStyle w:val="CorpodeTexto-LaranjaChar"/>
+          <w:color w:val="auto"/>
+        </w:rPr>
+        <w:t>data_fim_</w:t>
+      </w:r>
+      <w:proofErr w:type="gramStart"/>
+      <w:r>
+        <w:rPr>
+          <w:rStyle w:val="CorpodeTexto-LaranjaChar"/>
+          <w:color w:val="auto"/>
+        </w:rPr>
+        <w:t>beneficio</w:t>
+      </w:r>
+      <w:proofErr w:type="gramEnd"/>
+      <w:r>
+        <w:rPr>
+          <w:rStyle w:val="CorpodeTexto-LaranjaChar"/>
+          <w:color w:val="auto"/>
+        </w:rPr>
+        <w:t>_segurado_exemplo</w:t>
+      </w:r>
+      <w:proofErr w:type="spellEnd"/>
+      <w:r>
+        <w:rPr>
+          <w:rStyle w:val="CorpodeTexto-LaranjaChar"/>
+          <w:color w:val="auto"/>
+        </w:rPr>
+        <w:t>}}</w:t>
       </w:r>
       <w:r>
         <w:t>.</w:t>
+      </w:r>
+      <w:r>
+        <w:rPr>
+          <w:noProof/>
+        </w:rPr>
+        <w:br w:type="page"/>
       </w:r>
     </w:p>
     <w:p>
@@ -799,246 +973,222 @@
         <w:pStyle w:val="CorpodeTexto"/>
       </w:pPr>
       <w:r>
-        <w:t>O documento emitido pelo INSS comprova a concessão do benefício e as datas acima mencionadas.</w:t>
+        <w:lastRenderedPageBreak/>
+        <w:t xml:space="preserve">A comparação entre a data do acidente </w:t>
+      </w:r>
+      <w:r>
+        <w:rPr>
+          <w:highlight w:val="yellow"/>
+        </w:rPr>
+        <w:t>(</w:t>
+      </w:r>
+      <w:r>
+        <w:t>{{</w:t>
+      </w:r>
+      <w:proofErr w:type="spellStart"/>
+      <w:r>
+        <w:rPr>
+          <w:bCs/>
+        </w:rPr>
+        <w:t>data_acidente_segurado_exemplo</w:t>
+      </w:r>
+      <w:proofErr w:type="spellEnd"/>
+      <w:r>
+        <w:t>}}</w:t>
+      </w:r>
+      <w:r>
+        <w:t xml:space="preserve">) e a data do início do benefício </w:t>
+      </w:r>
+      <w:r>
+        <w:rPr>
+          <w:highlight w:val="yellow"/>
+        </w:rPr>
+        <w:t xml:space="preserve">B91 nº </w:t>
+      </w:r>
+      <w:r>
+        <w:t>{{</w:t>
+      </w:r>
+      <w:proofErr w:type="spellStart"/>
+      <w:proofErr w:type="gramStart"/>
+      <w:r>
+        <w:t>numero</w:t>
+      </w:r>
+      <w:proofErr w:type="gramEnd"/>
+      <w:r>
+        <w:t>_</w:t>
+      </w:r>
+      <w:proofErr w:type="gramStart"/>
+      <w:r>
+        <w:t>beneficio</w:t>
+      </w:r>
+      <w:proofErr w:type="spellEnd"/>
+      <w:proofErr w:type="gramEnd"/>
+      <w:r>
+        <w:t>}}</w:t>
+      </w:r>
+      <w:r>
+        <w:t xml:space="preserve">, em </w:t>
+      </w:r>
+      <w:r>
+        <w:rPr>
+          <w:rStyle w:val="CorpodeTexto-LaranjaChar"/>
+          <w:color w:val="auto"/>
+        </w:rPr>
+        <w:t>{{</w:t>
+      </w:r>
+      <w:proofErr w:type="spellStart"/>
+      <w:r>
+        <w:rPr>
+          <w:rStyle w:val="CorpodeTexto-LaranjaChar"/>
+          <w:color w:val="auto"/>
+        </w:rPr>
+        <w:t>data_</w:t>
+      </w:r>
+      <w:proofErr w:type="gramStart"/>
+      <w:r>
+        <w:rPr>
+          <w:rStyle w:val="CorpodeTexto-LaranjaChar"/>
+          <w:color w:val="auto"/>
+        </w:rPr>
+        <w:t>inicio</w:t>
+      </w:r>
+      <w:proofErr w:type="gramEnd"/>
+      <w:r>
+        <w:rPr>
+          <w:rStyle w:val="CorpodeTexto-LaranjaChar"/>
+          <w:color w:val="auto"/>
+        </w:rPr>
+        <w:t>_</w:t>
+      </w:r>
+      <w:proofErr w:type="gramStart"/>
+      <w:r>
+        <w:rPr>
+          <w:rStyle w:val="CorpodeTexto-LaranjaChar"/>
+          <w:color w:val="auto"/>
+        </w:rPr>
+        <w:t>beneficio</w:t>
+      </w:r>
+      <w:proofErr w:type="gramEnd"/>
+      <w:r>
+        <w:rPr>
+          <w:rStyle w:val="CorpodeTexto-LaranjaChar"/>
+          <w:color w:val="auto"/>
+        </w:rPr>
+        <w:t>_segurado_exemplo</w:t>
+      </w:r>
+      <w:proofErr w:type="spellEnd"/>
+      <w:r>
+        <w:rPr>
+          <w:rStyle w:val="CorpodeTexto-LaranjaChar"/>
+          <w:color w:val="auto"/>
+        </w:rPr>
+        <w:t>}}</w:t>
+      </w:r>
+      <w:r>
+        <w:t>, comprova o nexo entre os eventos.</w:t>
       </w:r>
     </w:p>
     <w:p>
       <w:pPr>
         <w:pStyle w:val="CorpodeTexto"/>
       </w:pPr>
-    </w:p>
-    <w:p>
-      <w:pPr>
-        <w:pStyle w:val="CorpodeTexto"/>
-      </w:pPr>
-    </w:p>
-    <w:p>
-      <w:pPr>
-        <w:pStyle w:val="CorpodeTexto"/>
-        <w:ind w:firstLine="0"/>
-        <w:jc w:val="center"/>
-        <w:rPr>
-          <w:rFonts w:ascii="Segoe UI Semibold" w:hAnsi="Segoe UI Semibold" w:cs="Segoe UI Semibold"/>
-          <w:sz w:val="16"/>
-          <w:szCs w:val="16"/>
-        </w:rPr>
-      </w:pPr>
-    </w:p>
-    <w:p>
-      <w:pPr>
-        <w:pStyle w:val="CorpodeTexto"/>
-        <w:ind w:firstLine="0"/>
-        <w:jc w:val="center"/>
-        <w:rPr>
-          <w:rFonts w:ascii="Segoe UI Semibold" w:hAnsi="Segoe UI Semibold" w:cs="Segoe UI Semibold"/>
-          <w:sz w:val="16"/>
-          <w:szCs w:val="16"/>
-        </w:rPr>
-      </w:pPr>
-      <w:r>
-        <w:rPr>
-          <w:rFonts w:ascii="Segoe UI Semibold" w:hAnsi="Segoe UI Semibold" w:cs="Segoe UI Semibold"/>
-          <w:sz w:val="16"/>
-          <w:szCs w:val="16"/>
-        </w:rPr>
-        <w:t xml:space="preserve">Informações do Benefício – </w:t>
-      </w:r>
-      <w:r>
-        <w:rPr>
-          <w:rFonts w:ascii="Segoe UI Semibold" w:hAnsi="Segoe UI Semibold" w:cs="Segoe UI Semibold"/>
-          <w:sz w:val="16"/>
-          <w:szCs w:val="16"/>
+      <w:r>
+        <w:t xml:space="preserve">Destarte, mesmo sendo decorrente de acidente de trajeto, a administração pública indevidamente incluiu o </w:t>
+      </w:r>
+      <w:r>
+        <w:rPr>
           <w:highlight w:val="yellow"/>
         </w:rPr>
-        <w:t xml:space="preserve">B91 nº </w:t>
-      </w:r>
-      <w:r>
-        <w:rPr>
-          <w:rFonts w:ascii="Segoe UI Semibold" w:hAnsi="Segoe UI Semibold" w:cs="Segoe UI Semibold"/>
-          <w:sz w:val="16"/>
-          <w:szCs w:val="16"/>
-        </w:rPr>
-        <w:t>{{numero_beneficio}}</w:t>
-      </w:r>
-    </w:p>
-    <w:p>
-      <w:pPr>
-        <w:pStyle w:val="CorpodeTexto"/>
-        <w:ind w:firstLine="0"/>
-        <w:jc w:val="center"/>
-        <w:rPr>
-          <w:rFonts w:ascii="Segoe UI Semibold" w:hAnsi="Segoe UI Semibold" w:cs="Segoe UI Semibold"/>
-          <w:sz w:val="16"/>
-          <w:szCs w:val="16"/>
-        </w:rPr>
-      </w:pPr>
-      <w:r>
-        <w:rPr>
-          <w:rFonts w:ascii="Segoe UI Semibold" w:hAnsi="Segoe UI Semibold" w:cs="Segoe UI Semibold"/>
-          <w:sz w:val="16"/>
-          <w:szCs w:val="16"/>
-        </w:rPr>
-        <w:t>{{imagem_</w:t>
-      </w:r>
-      <w:r>
-        <w:rPr>
-          <w:rFonts w:ascii="Segoe UI Semibold" w:hAnsi="Segoe UI Semibold" w:cs="Segoe UI Semibold"/>
-          <w:sz w:val="16"/>
-          <w:szCs w:val="16"/>
-        </w:rPr>
-        <w:t>inss</w:t>
-      </w:r>
-      <w:r>
-        <w:rPr>
-          <w:rFonts w:ascii="Segoe UI Semibold" w:hAnsi="Segoe UI Semibold" w:cs="Segoe UI Semibold"/>
-          <w:sz w:val="16"/>
-          <w:szCs w:val="16"/>
-        </w:rPr>
-        <w:t>_beneficiario}}</w:t>
-      </w:r>
-    </w:p>
-    <w:p>
-      <w:pPr>
-        <w:spacing w:before="0" w:after="160" w:line="259" w:lineRule="auto"/>
-        <w:rPr>
-          <w:rFonts w:ascii="Segoe UI" w:eastAsia="Arial Narrow" w:hAnsi="Segoe UI" w:cs="Arial Narrow"/>
-          <w:noProof/>
-          <w:sz w:val="22"/>
-          <w:szCs w:val="22"/>
-        </w:rPr>
-      </w:pPr>
-      <w:r>
-        <w:rPr>
-          <w:noProof/>
-        </w:rPr>
-        <w:br w:type="page"/>
-      </w:r>
-    </w:p>
-    <w:p>
-      <w:pPr>
-        <w:pStyle w:val="CorpodeTexto"/>
-      </w:pPr>
-      <w:r>
-        <w:lastRenderedPageBreak/>
-        <w:t xml:space="preserve">A comparação entre a data do acidente </w:t>
+        <w:t xml:space="preserve">benefício de </w:t>
       </w:r>
       <w:r>
         <w:rPr>
           <w:highlight w:val="yellow"/>
         </w:rPr>
-        <w:t>(</w:t>
-      </w:r>
-      <w:r>
-        <w:t>{{</w:t>
-      </w:r>
-      <w:r>
-        <w:rPr>
-          <w:bCs/>
-        </w:rPr>
-        <w:t>data_acidente_segurado_exemplo</w:t>
-      </w:r>
+        <w:t>auxílio por incapacidade temporária por acidente de trabalho</w:t>
+      </w:r>
+      <w:r>
+        <w:rPr>
+          <w:highlight w:val="yellow"/>
+        </w:rPr>
+        <w:t>, espécie B91, nº</w:t>
+      </w:r>
+      <w:r>
+        <w:t xml:space="preserve"> {{</w:t>
+      </w:r>
+      <w:proofErr w:type="spellStart"/>
+      <w:proofErr w:type="gramStart"/>
+      <w:r>
+        <w:t>numero</w:t>
+      </w:r>
+      <w:proofErr w:type="gramEnd"/>
+      <w:r>
+        <w:t>_</w:t>
+      </w:r>
+      <w:proofErr w:type="gramStart"/>
+      <w:r>
+        <w:t>beneficio</w:t>
+      </w:r>
+      <w:proofErr w:type="spellEnd"/>
+      <w:proofErr w:type="gramEnd"/>
       <w:r>
         <w:t>}}</w:t>
       </w:r>
       <w:r>
-        <w:t xml:space="preserve">) e a data do início do benefício </w:t>
+        <w:t xml:space="preserve">, na base de cálculo do índice FAP </w:t>
       </w:r>
       <w:r>
         <w:rPr>
           <w:highlight w:val="yellow"/>
         </w:rPr>
-        <w:t xml:space="preserve">B91 nº </w:t>
-      </w:r>
-      <w:r>
-        <w:t>{{numero_beneficio}}</w:t>
-      </w:r>
-      <w:r>
-        <w:t xml:space="preserve">, em </w:t>
-      </w:r>
-      <w:r>
-        <w:rPr>
-          <w:rStyle w:val="CorpodeTexto-LaranjaChar"/>
-          <w:color w:val="auto"/>
-        </w:rPr>
-        <w:t>{{data_inicio_beneficio_segurado_exemplo}}</w:t>
-      </w:r>
-      <w:r>
-        <w:t>, comprova o nexo entre os eventos.</w:t>
-      </w:r>
-    </w:p>
-    <w:p>
-      <w:pPr>
-        <w:pStyle w:val="CorpodeTexto"/>
-      </w:pPr>
-      <w:r>
-        <w:t xml:space="preserve">Destarte, mesmo sendo decorrente de acidente de trajeto, a administração pública indevidamente incluiu o </w:t>
+        <w:t>vigência</w:t>
       </w:r>
       <w:r>
         <w:rPr>
           <w:highlight w:val="yellow"/>
         </w:rPr>
-        <w:t xml:space="preserve">benefício de </w:t>
-      </w:r>
+        <w:t xml:space="preserve"> {{</w:t>
+      </w:r>
+      <w:proofErr w:type="spellStart"/>
       <w:r>
         <w:rPr>
           <w:highlight w:val="yellow"/>
         </w:rPr>
-        <w:t>auxílio por incapacidade temporária por acidente de trabalho</w:t>
-      </w:r>
+        <w:t>vigencia_fap</w:t>
+      </w:r>
+      <w:proofErr w:type="spellEnd"/>
       <w:r>
         <w:rPr>
           <w:highlight w:val="yellow"/>
         </w:rPr>
-        <w:t>, espécie B91, nº</w:t>
-      </w:r>
-      <w:r>
-        <w:t xml:space="preserve"> {{numero_beneficio}}</w:t>
-      </w:r>
-      <w:r>
-        <w:t xml:space="preserve">, na base de cálculo do índice FAP </w:t>
+        <w:t>}}</w:t>
       </w:r>
       <w:r>
         <w:rPr>
           <w:highlight w:val="yellow"/>
         </w:rPr>
-        <w:t>vigência</w:t>
-      </w:r>
+        <w:t xml:space="preserve"> </w:t>
+      </w:r>
+      <w:r>
+        <w:t xml:space="preserve">do estabelecimento com </w:t>
+      </w:r>
+      <w:bookmarkStart w:id="3" w:name="_Hlk190164685"/>
       <w:r>
         <w:rPr>
           <w:highlight w:val="yellow"/>
         </w:rPr>
+        <w:t>CNPJ nº</w:t>
+      </w:r>
+      <w:r>
         <w:t xml:space="preserve"> {{</w:t>
       </w:r>
-      <w:r>
-        <w:rPr>
-          <w:highlight w:val="yellow"/>
-        </w:rPr>
-        <w:t>vigencia_fap</w:t>
-      </w:r>
-      <w:r>
-        <w:rPr>
-          <w:highlight w:val="yellow"/>
-        </w:rPr>
+      <w:proofErr w:type="spellStart"/>
+      <w:r>
+        <w:t>cliente_cnpj</w:t>
+      </w:r>
+      <w:proofErr w:type="spellEnd"/>
+      <w:r>
         <w:t>}}</w:t>
-      </w:r>
-      <w:r>
-        <w:rPr>
-          <w:highlight w:val="yellow"/>
-        </w:rPr>
-        <w:t xml:space="preserve"> </w:t>
-      </w:r>
-      <w:r>
-        <w:t xml:space="preserve">do estabelecimento com </w:t>
-      </w:r>
-      <w:bookmarkStart w:id="3" w:name="_Hlk190164685"/>
-      <w:r>
-        <w:rPr>
-          <w:highlight w:val="yellow"/>
-        </w:rPr>
-        <w:t>CNPJ nº</w:t>
-      </w:r>
-      <w:r>
-        <w:t xml:space="preserve"> {{cliente_cnpj}}</w:t>
       </w:r>
       <w:r>
         <w:t>.</w:t>
@@ -1055,11 +1205,32 @@
         <w:pStyle w:val="LegendaImagem"/>
       </w:pPr>
       <w:r>
-        <w:t>{{vigencia_fap}}</w:t>
+        <w:t>{{</w:t>
+      </w:r>
+      <w:proofErr w:type="spellStart"/>
+      <w:r>
+        <w:t>vigencia_fap</w:t>
+      </w:r>
+      <w:proofErr w:type="spellEnd"/>
+      <w:r>
+        <w:t>}}</w:t>
       </w:r>
       <w:r>
         <w:br/>
-        <w:t>{{imagem_vigencia_beneficio}}</w:t>
+        <w:t>{{</w:t>
+      </w:r>
+      <w:proofErr w:type="spellStart"/>
+      <w:r>
+        <w:t>imagem_vigencia_</w:t>
+      </w:r>
+      <w:proofErr w:type="gramStart"/>
+      <w:r>
+        <w:t>beneficio</w:t>
+      </w:r>
+      <w:proofErr w:type="spellEnd"/>
+      <w:proofErr w:type="gramEnd"/>
+      <w:r>
+        <w:t>}}</w:t>
       </w:r>
     </w:p>
     <w:p>
@@ -1164,6 +1335,7 @@
       <w:r>
         <w:t xml:space="preserve">Nesse sentido decidiu o MM. Juiz Marco Aurélio de Mello Castriani, nos autos nº 5018811-28.2023.4.03.6100/SP, em trâmite na 1ª Vara Cível Federal de São Paulo/SP, </w:t>
       </w:r>
+      <w:proofErr w:type="spellStart"/>
       <w:r>
         <w:rPr>
           <w:i/>
@@ -1171,6 +1343,7 @@
         </w:rPr>
         <w:t>verbis</w:t>
       </w:r>
+      <w:proofErr w:type="spellEnd"/>
       <w:r>
         <w:t>:</w:t>
       </w:r>
@@ -1224,12 +1397,21 @@
       <w:r>
         <w:t xml:space="preserve">Da mesma forma é o entendimento do MM. Juiz Diógenes Tarcísio Marcelino Teixeira, nos autos nº 5020684-65.2022.4.04.7201/SC, em trâmite na 3ª Vara Federal de Florianópolis/SC, </w:t>
       </w:r>
+      <w:proofErr w:type="spellStart"/>
       <w:r>
         <w:rPr>
           <w:i/>
           <w:iCs/>
         </w:rPr>
-        <w:t>verbis:</w:t>
+        <w:t>verbis</w:t>
+      </w:r>
+      <w:proofErr w:type="spellEnd"/>
+      <w:r>
+        <w:rPr>
+          <w:i/>
+          <w:iCs/>
+        </w:rPr>
+        <w:t>:</w:t>
       </w:r>
     </w:p>
     <w:p>
@@ -1353,8 +1535,17 @@
           <w:i/>
           <w:iCs/>
         </w:rPr>
-        <w:t>in verbis</w:t>
-      </w:r>
+        <w:t xml:space="preserve">in </w:t>
+      </w:r>
+      <w:proofErr w:type="spellStart"/>
+      <w:r>
+        <w:rPr>
+          <w:i/>
+          <w:iCs/>
+        </w:rPr>
+        <w:t>verbis</w:t>
+      </w:r>
+      <w:proofErr w:type="spellEnd"/>
       <w:r>
         <w:t>:</w:t>
       </w:r>
@@ -1407,7 +1598,23 @@
           <w:b/>
           <w:bCs/>
         </w:rPr>
-        <w:t>Em consulta ao sistema CATweb, verificamos que a CAT nº 2014.281179.3/0 é uma CAT de trajeto, com data de acidente 27/05/2014, sendo esta data a mesma relacionada aos benefícios elencados pela empresa, se tratando assim do mesmo evento acidentário.</w:t>
+        <w:t xml:space="preserve">Em consulta ao sistema </w:t>
+      </w:r>
+      <w:proofErr w:type="spellStart"/>
+      <w:r>
+        <w:rPr>
+          <w:b/>
+          <w:bCs/>
+        </w:rPr>
+        <w:t>CATweb</w:t>
+      </w:r>
+      <w:proofErr w:type="spellEnd"/>
+      <w:r>
+        <w:rPr>
+          <w:b/>
+          <w:bCs/>
+        </w:rPr>
+        <w:t>, verificamos que a CAT nº 2014.281179.3/0 é uma CAT de trajeto, com data de acidente 27/05/2014, sendo esta data a mesma relacionada aos benefícios elencados pela empresa, se tratando assim do mesmo evento acidentário.</w:t>
       </w:r>
     </w:p>
     <w:p>
@@ -1440,7 +1647,15 @@
       </w:r>
       <w:r>
         <w:tab/>
-        <w:t>Portanto, em conformidade com a Resolução nº 1.329/2017, que retirou os acidentes in itinere, a alegação da empresa autora é procedente, tendo o benefício em questão sido incluído erroneamente no cálculo do FAP na vigência 2018.</w:t>
+        <w:t xml:space="preserve">Portanto, em conformidade com a Resolução nº 1.329/2017, que retirou os acidentes in </w:t>
+      </w:r>
+      <w:proofErr w:type="spellStart"/>
+      <w:r>
+        <w:t>itinere</w:t>
+      </w:r>
+      <w:proofErr w:type="spellEnd"/>
+      <w:r>
+        <w:t>, a alegação da empresa autora é procedente, tendo o benefício em questão sido incluído erroneamente no cálculo do FAP na vigência 2018.</w:t>
       </w:r>
     </w:p>
     <w:p>
@@ -1550,10 +1765,50 @@
           <w:b/>
           <w:bCs/>
         </w:rPr>
-        <w:t>a Autora solicita que sejam excluídos os NB Nºs 6137349385 e 6147734265, contabilizados na vigência 2018, por se tratarem de acidentes de trajeto</w:t>
-      </w:r>
-      <w:r>
-        <w:t>, em conformidade com a nova resolução nº 1.329/2017, que retirou os acidentes in itinere da regra de cálculo do FAP para os índices vigentes a partir de 2018.</w:t>
+        <w:t xml:space="preserve">a Autora solicita que sejam excluídos os NB </w:t>
+      </w:r>
+      <w:proofErr w:type="spellStart"/>
+      <w:r>
+        <w:rPr>
+          <w:b/>
+          <w:bCs/>
+        </w:rPr>
+        <w:t>Nºs</w:t>
+      </w:r>
+      <w:proofErr w:type="spellEnd"/>
+      <w:r>
+        <w:rPr>
+          <w:b/>
+          <w:bCs/>
+        </w:rPr>
+        <w:t xml:space="preserve"> 6137349385 e 6147734265, contabilizados na vigência 2018, por se </w:t>
+      </w:r>
+      <w:proofErr w:type="gramStart"/>
+      <w:r>
+        <w:rPr>
+          <w:b/>
+          <w:bCs/>
+        </w:rPr>
+        <w:t>tratarem</w:t>
+      </w:r>
+      <w:proofErr w:type="gramEnd"/>
+      <w:r>
+        <w:rPr>
+          <w:b/>
+          <w:bCs/>
+        </w:rPr>
+        <w:t xml:space="preserve"> de acidentes de trajeto</w:t>
+      </w:r>
+      <w:r>
+        <w:t xml:space="preserve">, em conformidade com a nova resolução nº 1.329/2017, que retirou os acidentes in </w:t>
+      </w:r>
+      <w:proofErr w:type="spellStart"/>
+      <w:r>
+        <w:t>itinere</w:t>
+      </w:r>
+      <w:proofErr w:type="spellEnd"/>
+      <w:r>
+        <w:t xml:space="preserve"> da regra de cálculo do FAP para os índices vigentes a partir de 2018.</w:t>
       </w:r>
     </w:p>
     <w:p>
@@ -1563,12 +1818,37 @@
       <w:r>
         <w:t xml:space="preserve">4.3. Em consulta ao Banco de dados de Comunicação de Acidentes de Trabalho - CAT, identificamos que as </w:t>
       </w:r>
-      <w:r>
-        <w:rPr>
-          <w:b/>
-          <w:bCs/>
-        </w:rPr>
-        <w:t>CAT's nºs: 2016.093764.7/01 e 2016.183946.0/01</w:t>
+      <w:proofErr w:type="spellStart"/>
+      <w:r>
+        <w:rPr>
+          <w:b/>
+          <w:bCs/>
+        </w:rPr>
+        <w:t>CAT's</w:t>
+      </w:r>
+      <w:proofErr w:type="spellEnd"/>
+      <w:r>
+        <w:rPr>
+          <w:b/>
+          <w:bCs/>
+        </w:rPr>
+        <w:t xml:space="preserve"> </w:t>
+      </w:r>
+      <w:proofErr w:type="spellStart"/>
+      <w:r>
+        <w:rPr>
+          <w:b/>
+          <w:bCs/>
+        </w:rPr>
+        <w:t>nºs</w:t>
+      </w:r>
+      <w:proofErr w:type="spellEnd"/>
+      <w:r>
+        <w:rPr>
+          <w:b/>
+          <w:bCs/>
+        </w:rPr>
+        <w:t>: 2016.093764.7/01 e 2016.183946.0/01</w:t>
       </w:r>
       <w:r>
         <w:t>, estão, respectivamente, relacionadas aos benefícios, ora reclamados e se referem a acidentes de trajeto.</w:t>
@@ -1583,7 +1863,23 @@
           <w:b/>
           <w:bCs/>
         </w:rPr>
-        <w:t>4.4. Dessa forma, comandaremos nesta data, a exclusão dos NB Nºs: 6137349385 e 6147734265, contabilizados na vigência 2018</w:t>
+        <w:t xml:space="preserve">4.4. Dessa forma, comandaremos nesta data, a exclusão dos NB </w:t>
+      </w:r>
+      <w:proofErr w:type="spellStart"/>
+      <w:r>
+        <w:rPr>
+          <w:b/>
+          <w:bCs/>
+        </w:rPr>
+        <w:t>Nºs</w:t>
+      </w:r>
+      <w:proofErr w:type="spellEnd"/>
+      <w:r>
+        <w:rPr>
+          <w:b/>
+          <w:bCs/>
+        </w:rPr>
+        <w:t>: 6137349385 e 6147734265, contabilizados na vigência 2018</w:t>
       </w:r>
       <w:r>
         <w:t>. (</w:t>
@@ -1636,8 +1932,18 @@
           <w:i/>
           <w:iCs/>
         </w:rPr>
-        <w:t>in verbis</w:t>
-      </w:r>
+        <w:t xml:space="preserve">in </w:t>
+      </w:r>
+      <w:proofErr w:type="spellStart"/>
+      <w:r>
+        <w:rPr>
+          <w:rFonts w:cs="Arial"/>
+          <w:i/>
+          <w:iCs/>
+        </w:rPr>
+        <w:t>verbis</w:t>
+      </w:r>
+      <w:proofErr w:type="spellEnd"/>
       <w:r>
         <w:rPr>
           <w:rFonts w:cs="Arial"/>
@@ -1679,7 +1985,55 @@
           <w:b/>
           <w:bCs/>
         </w:rPr>
-        <w:t>Deveras, a Resolução MPS/CNPS n.º 1.329/2017 estatui que os benefícios de natureza acidentária decorrentes de acidente de trajeto – assim identificados por meio da CAT ou por meio de outro instr umento que vier a substituí-la – não devem ser considerados como insumos do cálculo do FAP.</w:t>
+        <w:t xml:space="preserve">Deveras, a Resolução MPS/CNPS n.º 1.329/2017 estatui que os benefícios de natureza acidentária decorrentes de acidente de trajeto – assim identificados por meio da CAT ou por meio de outro </w:t>
+      </w:r>
+      <w:proofErr w:type="spellStart"/>
+      <w:r>
+        <w:rPr>
+          <w:b/>
+          <w:bCs/>
+        </w:rPr>
+        <w:t>instr</w:t>
+      </w:r>
+      <w:proofErr w:type="spellEnd"/>
+      <w:r>
+        <w:rPr>
+          <w:b/>
+          <w:bCs/>
+        </w:rPr>
+        <w:t xml:space="preserve"> </w:t>
+      </w:r>
+      <w:proofErr w:type="spellStart"/>
+      <w:r>
+        <w:rPr>
+          <w:b/>
+          <w:bCs/>
+        </w:rPr>
+        <w:t>umento</w:t>
+      </w:r>
+      <w:proofErr w:type="spellEnd"/>
+      <w:r>
+        <w:rPr>
+          <w:b/>
+          <w:bCs/>
+        </w:rPr>
+        <w:t xml:space="preserve"> que vier a </w:t>
+      </w:r>
+      <w:proofErr w:type="gramStart"/>
+      <w:r>
+        <w:rPr>
+          <w:b/>
+          <w:bCs/>
+        </w:rPr>
+        <w:t>substituí-la</w:t>
+      </w:r>
+      <w:proofErr w:type="gramEnd"/>
+      <w:r>
+        <w:rPr>
+          <w:b/>
+          <w:bCs/>
+        </w:rPr>
+        <w:t xml:space="preserve"> – não devem ser considerados como insumos do cálculo do FAP.</w:t>
       </w:r>
     </w:p>
     <w:p>
@@ -1904,6 +2258,7 @@
         </w:rPr>
         <w:t>{</w:t>
       </w:r>
+      <w:proofErr w:type="spellStart"/>
       <w:r>
         <w:rPr>
           <w:b/>
@@ -1912,6 +2267,7 @@
         </w:rPr>
         <w:t>quantidade_acidentes</w:t>
       </w:r>
+      <w:proofErr w:type="spellEnd"/>
       <w:r>
         <w:rPr>
           <w:b/>
@@ -1942,7 +2298,25 @@
           <w:bCs/>
           <w:highlight w:val="yellow"/>
         </w:rPr>
-        <w:t>{{quantidade_acidentes_extenso}}</w:t>
+        <w:t>{{</w:t>
+      </w:r>
+      <w:proofErr w:type="spellStart"/>
+      <w:r>
+        <w:rPr>
+          <w:b/>
+          <w:bCs/>
+          <w:highlight w:val="yellow"/>
+        </w:rPr>
+        <w:t>quantidade_acidentes_extenso</w:t>
+      </w:r>
+      <w:proofErr w:type="spellEnd"/>
+      <w:r>
+        <w:rPr>
+          <w:b/>
+          <w:bCs/>
+          <w:highlight w:val="yellow"/>
+        </w:rPr>
+        <w:t>}}</w:t>
       </w:r>
       <w:r>
         <w:rPr>

</xml_diff>